<commit_message>
add cv manual as pdf
</commit_message>
<xml_diff>
--- a/Windows/custom/asmarin/Ashmarin-keyboard-manual.cv-RU.docx
+++ b/Windows/custom/asmarin/Ashmarin-keyboard-manual.cv-RU.docx
@@ -4,14 +4,98 @@
   <w:body>
     <w:p>
       <w:pPr>
-        <w:spacing w:before="100" w:beforeAutospacing="1" w:after="100" w:afterAutospacing="1" w:line="384" w:lineRule="atLeast"/>
-        <w:rPr>
-          <w:rFonts w:ascii="Helvetica" w:eastAsia="Times New Roman" w:hAnsi="Helvetica" w:cs="Helvetica"/>
-          <w:color w:val="333333"/>
-          <w:sz w:val="24"/>
-          <w:szCs w:val="24"/>
+        <w:pStyle w:val="Title"/>
+        <w:rPr>
+          <w:rFonts w:eastAsia="Times New Roman"/>
+          <w:lang w:val="ru-RU" w:eastAsia="sv-SE"/>
+        </w:rPr>
+      </w:pPr>
+      <w:r>
+        <w:rPr>
+          <w:rFonts w:eastAsia="Times New Roman"/>
+          <w:lang w:val="ru-RU" w:eastAsia="sv-SE"/>
+        </w:rPr>
+        <w:t>Ашмарин сарӑмӗ</w:t>
+      </w:r>
+    </w:p>
+    <w:p>
+      <w:pPr>
+        <w:pStyle w:val="Heading1"/>
+        <w:rPr>
+          <w:rFonts w:eastAsia="Times New Roman"/>
+          <w:lang w:val="ru-RU" w:eastAsia="sv-SE"/>
+        </w:rPr>
+      </w:pPr>
+      <w:r>
+        <w:rPr>
+          <w:rFonts w:eastAsia="Times New Roman"/>
+          <w:lang w:val="ru-RU" w:eastAsia="sv-SE"/>
+        </w:rPr>
+        <w:t>Мӗн вӑл Ашмарин сарӑмӗ?</w:t>
+      </w:r>
+    </w:p>
+    <w:p>
+      <w:pPr>
+        <w:rPr>
+          <w:lang w:val="ru-RU" w:eastAsia="sv-SE"/>
+        </w:rPr>
+      </w:pPr>
+      <w:r>
+        <w:rPr>
+          <w:lang w:val="ru-RU" w:eastAsia="sv-SE"/>
+        </w:rPr>
+        <w:t xml:space="preserve">Ашмарин сарӑмӗ – чӑваш сарӑмӗ. Ашмаринӑн «Чӑваш сӑмах кӗнекине» цифралакан проектра ӑӗҫӳ-сӗр пуҫне ытти паллӑсем кирлӗ Ћћ (Чч), Іі (Ии), Љљ (Ль ль), Њњ (Нь нь), Т̌т̌ (Ть ть), Р̌р̌ (Рь рь) тата ыттисем те. Ятарлӑ паллисем те кирлӗ: ‖ | ― † ... </w:t>
+      </w:r>
+    </w:p>
+    <w:p>
+      <w:pPr>
+        <w:pStyle w:val="Heading1"/>
+        <w:rPr>
+          <w:lang w:val="ru-RU" w:eastAsia="sv-SE"/>
+        </w:rPr>
+      </w:pPr>
+      <w:r>
+        <w:rPr>
+          <w:lang w:val="ru-RU" w:eastAsia="sv-SE"/>
+        </w:rPr>
+        <w:t>Мӗнле ҫырмалла</w:t>
+      </w:r>
+    </w:p>
+    <w:p>
+      <w:pPr>
+        <w:rPr>
+          <w:lang w:val="ru-RU" w:eastAsia="sv-SE"/>
+        </w:rPr>
+      </w:pPr>
+      <w:r>
+        <w:rPr>
+          <w:lang w:val="ru-RU" w:eastAsia="sv-SE"/>
+        </w:rPr>
+        <w:t xml:space="preserve">Яланхи чӑваш татат Ашмаринӑн паллисене ҫырас тесен, </w:t>
+      </w:r>
+      <w:r>
+        <w:rPr>
           <w:lang w:eastAsia="sv-SE"/>
         </w:rPr>
+        <w:t>AltGr</w:t>
+      </w:r>
+      <w:r>
+        <w:rPr>
+          <w:lang w:val="ru-RU" w:eastAsia="sv-SE"/>
+        </w:rPr>
+        <w:t xml:space="preserve"> </w:t>
+      </w:r>
+      <w:r>
+        <w:rPr>
+          <w:lang w:val="ru-RU" w:eastAsia="sv-SE"/>
+        </w:rPr>
+        <w:t xml:space="preserve">пускӑчне пусса тытмалла та ун пӗрле «тӗп» пускӑчне пусмалла. </w:t>
+      </w:r>
+    </w:p>
+    <w:p>
+      <w:pPr>
+        <w:keepNext/>
+        <w:spacing w:beforeAutospacing="1" w:after="100" w:afterAutospacing="1" w:line="384" w:lineRule="atLeast"/>
       </w:pPr>
       <w:r>
         <w:rPr>
@@ -19,9 +103,9 @@
           <w:lang w:eastAsia="sv-SE"/>
         </w:rPr>
         <w:drawing>
-          <wp:inline distT="0" distB="0" distL="0" distR="0" wp14:anchorId="23D2907D" wp14:editId="2D082380">
+          <wp:inline distT="0" distB="0" distL="0" distR="0" wp14:anchorId="2F2247F5" wp14:editId="512F3CAC">
             <wp:extent cx="4371975" cy="1809750"/>
-            <wp:effectExtent l="0" t="0" r="9525" b="0"/>
+            <wp:effectExtent l="152400" t="152400" r="371475" b="361950"/>
             <wp:docPr id="1" name="Picture 1"/>
             <wp:cNvGraphicFramePr>
               <a:graphicFrameLocks xmlns:a="http://schemas.openxmlformats.org/drawingml/2006/main" noChangeAspect="1"/>
@@ -47,6 +131,16 @@
                     <a:prstGeom prst="rect">
                       <a:avLst/>
                     </a:prstGeom>
+                    <a:ln>
+                      <a:noFill/>
+                    </a:ln>
+                    <a:effectLst>
+                      <a:outerShdw blurRad="292100" dist="139700" dir="2700000" algn="tl" rotWithShape="0">
+                        <a:srgbClr val="333333">
+                          <a:alpha val="65000"/>
+                        </a:srgbClr>
+                      </a:outerShdw>
+                    </a:effectLst>
                   </pic:spPr>
                 </pic:pic>
               </a:graphicData>
@@ -57,14 +151,112 @@
     </w:p>
     <w:p>
       <w:pPr>
-        <w:spacing w:before="100" w:beforeAutospacing="1" w:after="100" w:afterAutospacing="1" w:line="384" w:lineRule="atLeast"/>
-        <w:rPr>
-          <w:rFonts w:ascii="Helvetica" w:eastAsia="Times New Roman" w:hAnsi="Helvetica" w:cs="Helvetica"/>
-          <w:color w:val="333333"/>
-          <w:sz w:val="24"/>
-          <w:szCs w:val="24"/>
-          <w:lang w:eastAsia="sv-SE"/>
-        </w:rPr>
+        <w:pStyle w:val="Caption"/>
+        <w:rPr>
+          <w:noProof/>
+        </w:rPr>
+      </w:pPr>
+      <w:r>
+        <w:t xml:space="preserve">Figur </w:t>
+      </w:r>
+      <w:fldSimple w:instr=" SEQ Figur \* ARABIC ">
+        <w:r>
+          <w:rPr>
+            <w:noProof/>
+          </w:rPr>
+          <w:t>1</w:t>
+        </w:r>
+      </w:fldSimple>
+      <w:r>
+        <w:t xml:space="preserve"> </w:t>
+      </w:r>
+      <w:r>
+        <w:t xml:space="preserve">AltGr </w:t>
+      </w:r>
+      <w:r>
+        <w:rPr>
+          <w:lang w:val="ru-RU"/>
+        </w:rPr>
+        <w:t>пускӑч</w:t>
+      </w:r>
+      <w:r>
+        <w:t xml:space="preserve"> </w:t>
+      </w:r>
+      <w:r>
+        <w:rPr>
+          <w:lang w:val="ru-RU"/>
+        </w:rPr>
+        <w:t>хӑмми</w:t>
+      </w:r>
+      <w:r>
+        <w:t xml:space="preserve"> </w:t>
+      </w:r>
+      <w:r>
+        <w:rPr>
+          <w:lang w:val="ru-RU"/>
+        </w:rPr>
+        <w:t>ҫинче</w:t>
+      </w:r>
+      <w:r>
+        <w:t xml:space="preserve"> </w:t>
+      </w:r>
+      <w:r>
+        <w:rPr>
+          <w:lang w:val="ru-RU"/>
+        </w:rPr>
+        <w:t>Пушлӑхӑн</w:t>
+      </w:r>
+      <w:r>
+        <w:rPr>
+          <w:noProof/>
+        </w:rPr>
+        <w:t xml:space="preserve"> </w:t>
+      </w:r>
+      <w:r>
+        <w:rPr>
+          <w:noProof/>
+          <w:lang w:val="ru-RU"/>
+        </w:rPr>
+        <w:t>сылтӑм</w:t>
+      </w:r>
+      <w:r>
+        <w:rPr>
+          <w:noProof/>
+        </w:rPr>
+        <w:t xml:space="preserve"> </w:t>
+      </w:r>
+      <w:r>
+        <w:rPr>
+          <w:noProof/>
+          <w:lang w:val="ru-RU"/>
+        </w:rPr>
+        <w:t>енелле</w:t>
+      </w:r>
+      <w:r>
+        <w:rPr>
+          <w:noProof/>
+        </w:rPr>
+        <w:t xml:space="preserve"> </w:t>
+      </w:r>
+      <w:r>
+        <w:rPr>
+          <w:noProof/>
+          <w:lang w:val="ru-RU"/>
+        </w:rPr>
+        <w:t>вырӑнаҫнӑ</w:t>
+      </w:r>
+      <w:r>
+        <w:rPr>
+          <w:noProof/>
+        </w:rPr>
+        <w:t>.</w:t>
+      </w:r>
+    </w:p>
+    <w:p/>
+    <w:p>
+      <w:pPr>
+        <w:keepNext/>
+        <w:spacing w:beforeAutospacing="1" w:after="100" w:afterAutospacing="1" w:line="384" w:lineRule="atLeast"/>
       </w:pPr>
       <w:r>
         <w:rPr>
@@ -72,7 +264,7 @@
           <w:lang w:eastAsia="sv-SE"/>
         </w:rPr>
         <w:drawing>
-          <wp:inline distT="0" distB="0" distL="0" distR="0" wp14:anchorId="09CA100E" wp14:editId="1D7F2F98">
+          <wp:inline distT="0" distB="0" distL="0" distR="0" wp14:anchorId="3AF73AE9" wp14:editId="399BCD58">
             <wp:extent cx="5760720" cy="1454785"/>
             <wp:effectExtent l="0" t="0" r="0" b="0"/>
             <wp:docPr id="15" name="Picture 15"/>
@@ -110,37 +302,383 @@
     </w:p>
     <w:p>
       <w:pPr>
-        <w:pStyle w:val="Heading1"/>
-        <w:rPr>
-          <w:rFonts w:eastAsia="Times New Roman"/>
-          <w:lang w:eastAsia="sv-SE"/>
-        </w:rPr>
+        <w:pStyle w:val="Caption"/>
       </w:pPr>
       <w:r>
-        <w:rPr>
-          <w:rFonts w:eastAsia="Times New Roman"/>
-          <w:lang w:eastAsia="sv-SE"/>
-        </w:rPr>
-        <w:t>Lartassi</w:t>
+        <w:t xml:space="preserve">Figur </w:t>
+      </w:r>
+      <w:fldSimple w:instr=" SEQ Figur \* ARABIC ">
+        <w:r>
+          <w:rPr>
+            <w:noProof/>
+          </w:rPr>
+          <w:t>2</w:t>
+        </w:r>
+      </w:fldSimple>
+      <w:r>
+        <w:t xml:space="preserve"> </w:t>
+      </w:r>
+      <w:r>
+        <w:t xml:space="preserve">AltGr </w:t>
+      </w:r>
+      <w:r>
+        <w:rPr>
+          <w:lang w:val="ru-RU"/>
+        </w:rPr>
+        <w:t>пуссан</w:t>
+      </w:r>
+      <w:r>
+        <w:t xml:space="preserve"> </w:t>
+      </w:r>
+      <w:r>
+        <w:rPr>
+          <w:lang w:val="ru-RU"/>
+        </w:rPr>
+        <w:t>ак</w:t>
+      </w:r>
+      <w:r>
+        <w:t xml:space="preserve"> </w:t>
+      </w:r>
+      <w:r>
+        <w:rPr>
+          <w:lang w:val="ru-RU"/>
+        </w:rPr>
+        <w:t>ҫакӑн</w:t>
+      </w:r>
+      <w:r>
+        <w:t xml:space="preserve"> </w:t>
+      </w:r>
+      <w:r>
+        <w:rPr>
+          <w:lang w:val="ru-RU"/>
+        </w:rPr>
+        <w:t>пек</w:t>
+      </w:r>
+      <w:r>
+        <w:t xml:space="preserve"> </w:t>
+      </w:r>
+      <w:r>
+        <w:rPr>
+          <w:lang w:val="ru-RU"/>
+        </w:rPr>
+        <w:t>паллисене</w:t>
+      </w:r>
+      <w:r>
+        <w:t xml:space="preserve"> </w:t>
+      </w:r>
+      <w:r>
+        <w:rPr>
+          <w:lang w:val="ru-RU"/>
+        </w:rPr>
+        <w:t>ҫырма</w:t>
+      </w:r>
+      <w:r>
+        <w:t xml:space="preserve"> </w:t>
+      </w:r>
+      <w:r>
+        <w:rPr>
+          <w:lang w:val="ru-RU"/>
+        </w:rPr>
+        <w:t>пулать</w:t>
+      </w:r>
+    </w:p>
+    <w:p/>
+    <w:p>
+      <w:r>
+        <w:rPr>
+          <w:lang w:val="ru-RU"/>
+        </w:rPr>
+        <w:t>Тӗслӗхрен</w:t>
+      </w:r>
+      <w:r>
+        <w:t>, «</w:t>
+      </w:r>
+      <w:r>
+        <w:rPr>
+          <w:b/>
+          <w:lang w:val="ru-RU"/>
+        </w:rPr>
+        <w:t>Ӑ</w:t>
+      </w:r>
+      <w:r>
+        <w:t xml:space="preserve">» </w:t>
+      </w:r>
+      <w:r>
+        <w:rPr>
+          <w:lang w:val="ru-RU"/>
+        </w:rPr>
+        <w:t>ҫырас</w:t>
+      </w:r>
+      <w:r>
+        <w:t xml:space="preserve"> </w:t>
+      </w:r>
+      <w:r>
+        <w:rPr>
+          <w:lang w:val="ru-RU"/>
+        </w:rPr>
+        <w:t>тесен</w:t>
+      </w:r>
+      <w:r>
+        <w:t xml:space="preserve"> </w:t>
+      </w:r>
+      <w:r>
+        <w:t xml:space="preserve">AltGr </w:t>
+      </w:r>
+      <w:r>
+        <w:rPr>
+          <w:lang w:val="ru-RU"/>
+        </w:rPr>
+        <w:t>пусса</w:t>
+      </w:r>
+      <w:r>
+        <w:t xml:space="preserve"> </w:t>
+      </w:r>
+      <w:r>
+        <w:rPr>
+          <w:lang w:val="ru-RU"/>
+        </w:rPr>
+        <w:t>тытмалла</w:t>
+      </w:r>
+      <w:r>
+        <w:t xml:space="preserve">, </w:t>
+      </w:r>
+      <w:r>
+        <w:rPr>
+          <w:lang w:val="ru-RU"/>
+        </w:rPr>
+        <w:t>уна</w:t>
+      </w:r>
+      <w:r>
+        <w:t xml:space="preserve"> </w:t>
+      </w:r>
+      <w:r>
+        <w:rPr>
+          <w:lang w:val="ru-RU"/>
+        </w:rPr>
+        <w:t>пусса</w:t>
+      </w:r>
+      <w:r>
+        <w:t xml:space="preserve"> </w:t>
+      </w:r>
+      <w:r>
+        <w:rPr>
+          <w:lang w:val="ru-RU"/>
+        </w:rPr>
+        <w:t>пӑрахмасӑр</w:t>
+      </w:r>
+      <w:r>
+        <w:t xml:space="preserve"> «</w:t>
+      </w:r>
+      <w:r>
+        <w:rPr>
+          <w:b/>
+          <w:lang w:val="ru-RU"/>
+        </w:rPr>
+        <w:t>А</w:t>
+      </w:r>
+      <w:r>
+        <w:t xml:space="preserve">» </w:t>
+      </w:r>
+      <w:r>
+        <w:rPr>
+          <w:lang w:val="ru-RU"/>
+        </w:rPr>
+        <w:t>ҫине</w:t>
+      </w:r>
+      <w:r>
+        <w:t xml:space="preserve"> </w:t>
+      </w:r>
+      <w:r>
+        <w:rPr>
+          <w:lang w:val="ru-RU"/>
+        </w:rPr>
+        <w:t>пусмалла</w:t>
+      </w:r>
+      <w:r>
+        <w:t xml:space="preserve">. </w:t>
       </w:r>
     </w:p>
     <w:p>
       <w:pPr>
-        <w:rPr>
-          <w:lang w:eastAsia="sv-SE"/>
+        <w:pStyle w:val="Heading1"/>
+        <w:rPr>
+          <w:lang w:val="ru-RU"/>
         </w:rPr>
       </w:pPr>
       <w:r>
-        <w:rPr>
-          <w:lang w:eastAsia="sv-SE"/>
-        </w:rPr>
-        <w:t>Bit.ly/asm-kbd</w:t>
-      </w:r>
+        <w:t xml:space="preserve">Dead keys – </w:t>
+      </w:r>
+      <w:r>
+        <w:rPr>
+          <w:lang w:val="ru-RU"/>
+        </w:rPr>
+        <w:t>Вилӗ пускӑчсем</w:t>
+      </w:r>
+    </w:p>
+    <w:p>
+      <w:r>
+        <w:rPr>
+          <w:lang w:val="ru-RU"/>
+        </w:rPr>
+        <w:t xml:space="preserve">Ҫырмалла. </w:t>
+      </w:r>
+      <w:bookmarkStart w:id="0" w:name="_GoBack"/>
+      <w:bookmarkEnd w:id="0"/>
     </w:p>
     <w:p>
       <w:pPr>
+        <w:pStyle w:val="Heading1"/>
+        <w:rPr>
+          <w:rFonts w:eastAsia="Times New Roman"/>
+          <w:lang w:val="ru-RU" w:eastAsia="sv-SE"/>
+        </w:rPr>
+      </w:pPr>
+      <w:r>
+        <w:rPr>
+          <w:rFonts w:eastAsia="Times New Roman"/>
+          <w:lang w:val="ru-RU" w:eastAsia="sv-SE"/>
+        </w:rPr>
+        <w:lastRenderedPageBreak/>
+        <w:t>Сарӑмне лартасси</w:t>
+      </w:r>
+    </w:p>
+    <w:p>
+      <w:pPr>
+        <w:rPr>
+          <w:lang w:val="ru-RU" w:eastAsia="sv-SE"/>
+        </w:rPr>
+      </w:pPr>
+      <w:r>
+        <w:rPr>
+          <w:lang w:val="ru-RU" w:eastAsia="sv-SE"/>
+        </w:rPr>
+        <w:t xml:space="preserve">Сарӑмне лартас тесен, ӑна ак кунтан тиес пулать: </w:t>
+      </w:r>
+      <w:hyperlink r:id="rId9" w:history="1">
+        <w:r>
+          <w:rPr>
+            <w:rStyle w:val="Hyperlink"/>
+            <w:lang w:eastAsia="sv-SE"/>
+          </w:rPr>
+          <w:t>http</w:t>
+        </w:r>
+        <w:r>
+          <w:rPr>
+            <w:rStyle w:val="Hyperlink"/>
+            <w:lang w:val="ru-RU" w:eastAsia="sv-SE"/>
+          </w:rPr>
+          <w:t>://</w:t>
+        </w:r>
+        <w:r>
+          <w:rPr>
+            <w:rStyle w:val="Hyperlink"/>
+            <w:lang w:eastAsia="sv-SE"/>
+          </w:rPr>
+          <w:t>bit</w:t>
+        </w:r>
+        <w:r>
+          <w:rPr>
+            <w:rStyle w:val="Hyperlink"/>
+            <w:lang w:val="ru-RU" w:eastAsia="sv-SE"/>
+          </w:rPr>
+          <w:t>.</w:t>
+        </w:r>
+        <w:r>
+          <w:rPr>
+            <w:rStyle w:val="Hyperlink"/>
+            <w:lang w:eastAsia="sv-SE"/>
+          </w:rPr>
+          <w:t>ly</w:t>
+        </w:r>
+        <w:r>
+          <w:rPr>
+            <w:rStyle w:val="Hyperlink"/>
+            <w:lang w:val="ru-RU" w:eastAsia="sv-SE"/>
+          </w:rPr>
+          <w:t>/</w:t>
+        </w:r>
+        <w:r>
+          <w:rPr>
+            <w:rStyle w:val="Hyperlink"/>
+            <w:lang w:eastAsia="sv-SE"/>
+          </w:rPr>
+          <w:t>asm</w:t>
+        </w:r>
+        <w:r>
+          <w:rPr>
+            <w:rStyle w:val="Hyperlink"/>
+            <w:lang w:val="ru-RU" w:eastAsia="sv-SE"/>
+          </w:rPr>
+          <w:t>-</w:t>
+        </w:r>
+        <w:r>
+          <w:rPr>
+            <w:rStyle w:val="Hyperlink"/>
+            <w:lang w:eastAsia="sv-SE"/>
+          </w:rPr>
+          <w:t>kbd</w:t>
+        </w:r>
+      </w:hyperlink>
+      <w:r>
+        <w:rPr>
+          <w:lang w:val="ru-RU" w:eastAsia="sv-SE"/>
+        </w:rPr>
+        <w:t xml:space="preserve"> </w:t>
+      </w:r>
+    </w:p>
+    <w:p>
+      <w:pPr>
+        <w:rPr>
+          <w:lang w:val="ru-RU" w:eastAsia="sv-SE"/>
+        </w:rPr>
+      </w:pPr>
+      <w:r>
+        <w:rPr>
+          <w:lang w:val="ru-RU" w:eastAsia="sv-SE"/>
+        </w:rPr>
+        <w:t>Сайтӗнче «</w:t>
+      </w:r>
+      <w:r>
         <w:rPr>
           <w:lang w:eastAsia="sv-SE"/>
+        </w:rPr>
+        <w:t>asmarin</w:t>
+      </w:r>
+      <w:r>
+        <w:rPr>
+          <w:lang w:val="ru-RU" w:eastAsia="sv-SE"/>
+        </w:rPr>
+        <w:t>.</w:t>
+      </w:r>
+      <w:r>
+        <w:rPr>
+          <w:lang w:eastAsia="sv-SE"/>
+        </w:rPr>
+        <w:t>zip</w:t>
+      </w:r>
+      <w:r>
+        <w:rPr>
+          <w:lang w:val="ru-RU" w:eastAsia="sv-SE"/>
+        </w:rPr>
+        <w:t>»</w:t>
+      </w:r>
+      <w:r>
+        <w:rPr>
+          <w:lang w:val="ru-RU" w:eastAsia="sv-SE"/>
+        </w:rPr>
+        <w:t xml:space="preserve"> </w:t>
+      </w:r>
+      <w:r>
+        <w:rPr>
+          <w:lang w:val="ru-RU" w:eastAsia="sv-SE"/>
+        </w:rPr>
+        <w:t>ҫине «кӗлик»-мелле</w:t>
+      </w:r>
+    </w:p>
+    <w:p>
+      <w:pPr>
+        <w:rPr>
+          <w:lang w:val="ru-RU" w:eastAsia="sv-SE"/>
         </w:rPr>
       </w:pPr>
       <w:r>
@@ -164,7 +702,7 @@
                     <pic:cNvPicPr/>
                   </pic:nvPicPr>
                   <pic:blipFill>
-                    <a:blip r:embed="rId9"/>
+                    <a:blip r:embed="rId10"/>
                     <a:stretch>
                       <a:fillRect/>
                     </a:stretch>
@@ -198,28 +736,70 @@
     <w:p>
       <w:pPr>
         <w:rPr>
-          <w:lang w:eastAsia="sv-SE"/>
+          <w:lang w:val="ru-RU" w:eastAsia="sv-SE"/>
         </w:rPr>
       </w:pPr>
     </w:p>
     <w:p>
       <w:pPr>
         <w:rPr>
+          <w:lang w:val="ru-RU" w:eastAsia="sv-SE"/>
+        </w:rPr>
+      </w:pPr>
+      <w:r>
+        <w:rPr>
+          <w:lang w:val="ru-RU" w:eastAsia="sv-SE"/>
+        </w:rPr>
+        <w:t>Кайран «</w:t>
+      </w:r>
+      <w:r>
+        <w:rPr>
           <w:lang w:eastAsia="sv-SE"/>
+        </w:rPr>
+        <w:t>View</w:t>
+      </w:r>
+      <w:r>
+        <w:rPr>
+          <w:lang w:val="ru-RU" w:eastAsia="sv-SE"/>
+        </w:rPr>
+        <w:t xml:space="preserve"> </w:t>
+      </w:r>
+      <w:r>
+        <w:rPr>
+          <w:lang w:eastAsia="sv-SE"/>
+        </w:rPr>
+        <w:t>Raw</w:t>
+      </w:r>
+      <w:r>
+        <w:rPr>
+          <w:lang w:val="ru-RU" w:eastAsia="sv-SE"/>
+        </w:rPr>
+        <w:t>»</w:t>
+      </w:r>
+      <w:r>
+        <w:rPr>
+          <w:lang w:val="ru-RU" w:eastAsia="sv-SE"/>
+        </w:rPr>
+        <w:t xml:space="preserve"> </w:t>
+      </w:r>
+      <w:r>
+        <w:rPr>
+          <w:lang w:val="ru-RU" w:eastAsia="sv-SE"/>
+        </w:rPr>
+        <w:t>кӗликмелле. Ҫакӑн пек программӑна компьютерна тиетӗн.</w:t>
+      </w:r>
+    </w:p>
+    <w:p>
+      <w:pPr>
+        <w:rPr>
+          <w:lang w:val="ru-RU" w:eastAsia="sv-SE"/>
         </w:rPr>
       </w:pPr>
     </w:p>
     <w:p>
       <w:pPr>
         <w:rPr>
-          <w:lang w:eastAsia="sv-SE"/>
-        </w:rPr>
-      </w:pPr>
-    </w:p>
-    <w:p>
-      <w:pPr>
-        <w:rPr>
-          <w:lang w:eastAsia="sv-SE"/>
+          <w:lang w:val="ru-RU" w:eastAsia="sv-SE"/>
         </w:rPr>
       </w:pPr>
       <w:r>
@@ -227,6 +807,7 @@
           <w:noProof/>
           <w:lang w:eastAsia="sv-SE"/>
         </w:rPr>
+        <w:lastRenderedPageBreak/>
         <w:drawing>
           <wp:inline distT="0" distB="0" distL="0" distR="0" wp14:anchorId="4989C92F" wp14:editId="319C3672">
             <wp:extent cx="5760720" cy="2426335"/>
@@ -243,7 +824,7 @@
                     <pic:cNvPicPr/>
                   </pic:nvPicPr>
                   <pic:blipFill>
-                    <a:blip r:embed="rId10"/>
+                    <a:blip r:embed="rId11"/>
                     <a:stretch>
                       <a:fillRect/>
                     </a:stretch>
@@ -277,7 +858,32 @@
     <w:p>
       <w:pPr>
         <w:rPr>
+          <w:lang w:val="ru-RU" w:eastAsia="sv-SE"/>
+        </w:rPr>
+      </w:pPr>
+      <w:r>
+        <w:rPr>
+          <w:lang w:val="ru-RU" w:eastAsia="sv-SE"/>
+        </w:rPr>
+        <w:t xml:space="preserve">Ӑна тиесен, </w:t>
+      </w:r>
+      <w:r>
+        <w:rPr>
           <w:lang w:eastAsia="sv-SE"/>
+        </w:rPr>
+        <w:t>zip</w:t>
+      </w:r>
+      <w:r>
+        <w:rPr>
+          <w:lang w:val="ru-RU" w:eastAsia="sv-SE"/>
+        </w:rPr>
+        <w:t xml:space="preserve"> файлне уҫса яр:</w:t>
+      </w:r>
+    </w:p>
+    <w:p>
+      <w:pPr>
+        <w:rPr>
+          <w:lang w:val="ru-RU" w:eastAsia="sv-SE"/>
         </w:rPr>
       </w:pPr>
       <w:r>
@@ -301,7 +907,7 @@
                     <pic:cNvPicPr/>
                   </pic:nvPicPr>
                   <pic:blipFill>
-                    <a:blip r:embed="rId11"/>
+                    <a:blip r:embed="rId12"/>
                     <a:stretch>
                       <a:fillRect/>
                     </a:stretch>
@@ -335,7 +941,51 @@
     <w:p>
       <w:pPr>
         <w:rPr>
+          <w:lang w:val="ru-RU" w:eastAsia="sv-SE"/>
+        </w:rPr>
+      </w:pPr>
+      <w:r>
+        <w:rPr>
+          <w:lang w:val="ru-RU" w:eastAsia="sv-SE"/>
+        </w:rPr>
+        <w:t>Уҫса янӑ папкӑра «</w:t>
+      </w:r>
+      <w:r>
+        <w:rPr>
           <w:lang w:eastAsia="sv-SE"/>
+        </w:rPr>
+        <w:t>setup</w:t>
+      </w:r>
+      <w:r>
+        <w:rPr>
+          <w:lang w:val="ru-RU" w:eastAsia="sv-SE"/>
+        </w:rPr>
+        <w:t>»</w:t>
+      </w:r>
+      <w:r>
+        <w:rPr>
+          <w:lang w:val="ru-RU" w:eastAsia="sv-SE"/>
+        </w:rPr>
+        <w:t>-</w:t>
+      </w:r>
+      <w:r>
+        <w:rPr>
+          <w:lang w:val="ru-RU" w:eastAsia="sv-SE"/>
+        </w:rPr>
+        <w:t>не кӗлик</w:t>
+      </w:r>
+    </w:p>
+    <w:p>
+      <w:pPr>
+        <w:rPr>
+          <w:lang w:val="ru-RU" w:eastAsia="sv-SE"/>
+        </w:rPr>
+      </w:pPr>
+    </w:p>
+    <w:p>
+      <w:pPr>
+        <w:rPr>
+          <w:lang w:val="ru-RU" w:eastAsia="sv-SE"/>
         </w:rPr>
       </w:pPr>
       <w:r>
@@ -359,7 +1009,7 @@
                     <pic:cNvPicPr/>
                   </pic:nvPicPr>
                   <pic:blipFill>
-                    <a:blip r:embed="rId12"/>
+                    <a:blip r:embed="rId13"/>
                     <a:stretch>
                       <a:fillRect/>
                     </a:stretch>
@@ -393,7 +1043,45 @@
     <w:p>
       <w:pPr>
         <w:rPr>
+          <w:lang w:val="ru-RU" w:eastAsia="sv-SE"/>
+        </w:rPr>
+      </w:pPr>
+      <w:r>
+        <w:rPr>
+          <w:lang w:val="ru-RU" w:eastAsia="sv-SE"/>
+        </w:rPr>
+        <w:lastRenderedPageBreak/>
+        <w:t>Ӑна лартсан. «</w:t>
+      </w:r>
+      <w:r>
+        <w:rPr>
           <w:lang w:eastAsia="sv-SE"/>
+        </w:rPr>
+        <w:t>Close</w:t>
+      </w:r>
+      <w:r>
+        <w:rPr>
+          <w:lang w:val="ru-RU" w:eastAsia="sv-SE"/>
+        </w:rPr>
+        <w:t>»</w:t>
+      </w:r>
+      <w:r>
+        <w:rPr>
+          <w:lang w:val="ru-RU" w:eastAsia="sv-SE"/>
+        </w:rPr>
+        <w:t xml:space="preserve"> </w:t>
+      </w:r>
+      <w:r>
+        <w:rPr>
+          <w:lang w:val="ru-RU" w:eastAsia="sv-SE"/>
+        </w:rPr>
+        <w:t>ҫине пус:</w:t>
+      </w:r>
+    </w:p>
+    <w:p>
+      <w:pPr>
+        <w:rPr>
+          <w:lang w:val="ru-RU" w:eastAsia="sv-SE"/>
         </w:rPr>
       </w:pPr>
       <w:r>
@@ -401,7 +1089,6 @@
           <w:noProof/>
           <w:lang w:eastAsia="sv-SE"/>
         </w:rPr>
-        <w:lastRenderedPageBreak/>
         <w:drawing>
           <wp:inline distT="0" distB="0" distL="0" distR="0" wp14:anchorId="15A3C1CD" wp14:editId="4E41BFF1">
             <wp:extent cx="4743450" cy="2647950"/>
@@ -418,7 +1105,7 @@
                     <pic:cNvPicPr/>
                   </pic:nvPicPr>
                   <pic:blipFill>
-                    <a:blip r:embed="rId13"/>
+                    <a:blip r:embed="rId14"/>
                     <a:stretch>
                       <a:fillRect/>
                     </a:stretch>
@@ -452,7 +1139,44 @@
     <w:p>
       <w:pPr>
         <w:rPr>
+          <w:lang w:val="ru-RU" w:eastAsia="sv-SE"/>
+        </w:rPr>
+      </w:pPr>
+      <w:r>
+        <w:rPr>
+          <w:lang w:val="ru-RU" w:eastAsia="sv-SE"/>
+        </w:rPr>
+        <w:t>«</w:t>
+      </w:r>
+      <w:r>
+        <w:rPr>
           <w:lang w:eastAsia="sv-SE"/>
+        </w:rPr>
+        <w:t>Add a language</w:t>
+      </w:r>
+      <w:r>
+        <w:rPr>
+          <w:lang w:val="ru-RU" w:eastAsia="sv-SE"/>
+        </w:rPr>
+        <w:t>»</w:t>
+      </w:r>
+      <w:r>
+        <w:rPr>
+          <w:lang w:eastAsia="sv-SE"/>
+        </w:rPr>
+        <w:t xml:space="preserve"> </w:t>
+      </w:r>
+      <w:r>
+        <w:rPr>
+          <w:lang w:val="ru-RU" w:eastAsia="sv-SE"/>
+        </w:rPr>
+        <w:t xml:space="preserve">ту. </w:t>
+      </w:r>
+    </w:p>
+    <w:p>
+      <w:pPr>
+        <w:rPr>
+          <w:lang w:val="ru-RU" w:eastAsia="sv-SE"/>
         </w:rPr>
       </w:pPr>
       <w:r>
@@ -476,7 +1200,7 @@
                     <pic:cNvPicPr/>
                   </pic:nvPicPr>
                   <pic:blipFill>
-                    <a:blip r:embed="rId14"/>
+                    <a:blip r:embed="rId15"/>
                     <a:stretch>
                       <a:fillRect/>
                     </a:stretch>
@@ -510,7 +1234,20 @@
     <w:p>
       <w:pPr>
         <w:rPr>
-          <w:lang w:eastAsia="sv-SE"/>
+          <w:lang w:val="ru-RU" w:eastAsia="sv-SE"/>
+        </w:rPr>
+      </w:pPr>
+      <w:r>
+        <w:rPr>
+          <w:lang w:val="ru-RU" w:eastAsia="sv-SE"/>
+        </w:rPr>
+        <w:t>Тӗлӗнмелле япала, Чӑваш сарӑмне лартас тесен те вырӑс чӗлхине суйласа ил:</w:t>
+      </w:r>
+    </w:p>
+    <w:p>
+      <w:pPr>
+        <w:rPr>
+          <w:lang w:val="ru-RU" w:eastAsia="sv-SE"/>
         </w:rPr>
       </w:pPr>
       <w:r>
@@ -535,7 +1272,7 @@
                     <pic:cNvPicPr/>
                   </pic:nvPicPr>
                   <pic:blipFill>
-                    <a:blip r:embed="rId15"/>
+                    <a:blip r:embed="rId16"/>
                     <a:stretch>
                       <a:fillRect/>
                     </a:stretch>
@@ -569,7 +1306,50 @@
     <w:p>
       <w:pPr>
         <w:rPr>
+          <w:lang w:val="ru-RU" w:eastAsia="sv-SE"/>
+        </w:rPr>
+      </w:pPr>
+      <w:r>
+        <w:rPr>
+          <w:lang w:val="ru-RU" w:eastAsia="sv-SE"/>
+        </w:rPr>
+        <w:t xml:space="preserve">Вырӑс </w:t>
+      </w:r>
+      <w:r>
+        <w:rPr>
+          <w:lang w:val="ru-RU" w:eastAsia="sv-SE"/>
+        </w:rPr>
+        <w:t xml:space="preserve">чӗлхин </w:t>
+      </w:r>
+      <w:r>
+        <w:rPr>
+          <w:lang w:val="ru-RU" w:eastAsia="sv-SE"/>
+        </w:rPr>
+        <w:t>енӗрлевне (</w:t>
+      </w:r>
+      <w:r>
+        <w:rPr>
           <w:lang w:eastAsia="sv-SE"/>
+        </w:rPr>
+        <w:t>Options</w:t>
+      </w:r>
+      <w:r>
+        <w:rPr>
+          <w:lang w:val="ru-RU" w:eastAsia="sv-SE"/>
+        </w:rPr>
+        <w:t>)</w:t>
+      </w:r>
+      <w:r>
+        <w:rPr>
+          <w:lang w:val="ru-RU" w:eastAsia="sv-SE"/>
+        </w:rPr>
+        <w:t xml:space="preserve"> уҫ</w:t>
+      </w:r>
+    </w:p>
+    <w:p>
+      <w:pPr>
+        <w:rPr>
+          <w:lang w:val="ru-RU" w:eastAsia="sv-SE"/>
         </w:rPr>
       </w:pPr>
       <w:r>
@@ -593,7 +1373,7 @@
                     <pic:cNvPicPr/>
                   </pic:nvPicPr>
                   <pic:blipFill>
-                    <a:blip r:embed="rId16"/>
+                    <a:blip r:embed="rId17"/>
                     <a:stretch>
                       <a:fillRect/>
                     </a:stretch>
@@ -627,7 +1407,20 @@
     <w:p>
       <w:pPr>
         <w:rPr>
-          <w:lang w:eastAsia="sv-SE"/>
+          <w:lang w:val="ru-RU" w:eastAsia="sv-SE"/>
+        </w:rPr>
+      </w:pPr>
+      <w:r>
+        <w:rPr>
+          <w:lang w:val="ru-RU" w:eastAsia="sv-SE"/>
+        </w:rPr>
+        <w:t>Вырӑс чӗлхи валли тата сарӑм хушмалла – чӑвашшине!</w:t>
+      </w:r>
+    </w:p>
+    <w:p>
+      <w:pPr>
+        <w:rPr>
+          <w:lang w:val="ru-RU" w:eastAsia="sv-SE"/>
         </w:rPr>
       </w:pPr>
       <w:r>
@@ -652,7 +1445,7 @@
                     <pic:cNvPicPr/>
                   </pic:nvPicPr>
                   <pic:blipFill>
-                    <a:blip r:embed="rId17"/>
+                    <a:blip r:embed="rId18"/>
                     <a:stretch>
                       <a:fillRect/>
                     </a:stretch>
@@ -686,7 +1479,56 @@
     <w:p>
       <w:pPr>
         <w:rPr>
+          <w:lang w:val="ru-RU" w:eastAsia="sv-SE"/>
+        </w:rPr>
+      </w:pPr>
+      <w:r>
+        <w:rPr>
+          <w:lang w:val="ru-RU" w:eastAsia="sv-SE"/>
+        </w:rPr>
+        <w:t>Унта вӑл «</w:t>
+      </w:r>
+      <w:r>
+        <w:rPr>
           <w:lang w:eastAsia="sv-SE"/>
+        </w:rPr>
+        <w:t>Chuvash</w:t>
+      </w:r>
+      <w:r>
+        <w:rPr>
+          <w:lang w:val="ru-RU" w:eastAsia="sv-SE"/>
+        </w:rPr>
+        <w:t xml:space="preserve"> </w:t>
+      </w:r>
+      <w:r>
+        <w:rPr>
+          <w:lang w:eastAsia="sv-SE"/>
+        </w:rPr>
+        <w:t>Cyrillic</w:t>
+      </w:r>
+      <w:r>
+        <w:rPr>
+          <w:lang w:val="ru-RU" w:eastAsia="sv-SE"/>
+        </w:rPr>
+        <w:t>»</w:t>
+      </w:r>
+      <w:r>
+        <w:rPr>
+          <w:lang w:val="ru-RU" w:eastAsia="sv-SE"/>
+        </w:rPr>
+        <w:t xml:space="preserve"> </w:t>
+      </w:r>
+      <w:r>
+        <w:rPr>
+          <w:lang w:val="ru-RU" w:eastAsia="sv-SE"/>
+        </w:rPr>
+        <w:t>ятлӑ, ӑна суйла!</w:t>
+      </w:r>
+    </w:p>
+    <w:p>
+      <w:pPr>
+        <w:rPr>
+          <w:lang w:val="ru-RU" w:eastAsia="sv-SE"/>
         </w:rPr>
       </w:pPr>
       <w:r>
@@ -710,7 +1552,7 @@
                     <pic:cNvPicPr/>
                   </pic:nvPicPr>
                   <pic:blipFill>
-                    <a:blip r:embed="rId18"/>
+                    <a:blip r:embed="rId19"/>
                     <a:stretch>
                       <a:fillRect/>
                     </a:stretch>
@@ -744,7 +1586,20 @@
     <w:p>
       <w:pPr>
         <w:rPr>
-          <w:lang w:eastAsia="sv-SE"/>
+          <w:lang w:val="ru-RU" w:eastAsia="sv-SE"/>
+        </w:rPr>
+      </w:pPr>
+      <w:r>
+        <w:rPr>
+          <w:lang w:val="ru-RU" w:eastAsia="sv-SE"/>
+        </w:rPr>
+        <w:t>Вырӑс яланхи сарӑмне, ЙЦУКЕН-не кӑларса пӑрах:</w:t>
+      </w:r>
+    </w:p>
+    <w:p>
+      <w:pPr>
+        <w:rPr>
+          <w:lang w:val="ru-RU" w:eastAsia="sv-SE"/>
         </w:rPr>
       </w:pPr>
       <w:r>
@@ -769,7 +1624,7 @@
                     <pic:cNvPicPr/>
                   </pic:nvPicPr>
                   <pic:blipFill>
-                    <a:blip r:embed="rId19"/>
+                    <a:blip r:embed="rId20"/>
                     <a:stretch>
                       <a:fillRect/>
                     </a:stretch>
@@ -806,13 +1661,17 @@
           <w:lang w:val="ru-RU" w:eastAsia="sv-SE"/>
         </w:rPr>
       </w:pPr>
-      <w:bookmarkStart w:id="0" w:name="_GoBack"/>
-      <w:bookmarkEnd w:id="0"/>
+      <w:r>
+        <w:rPr>
+          <w:lang w:val="ru-RU" w:eastAsia="sv-SE"/>
+        </w:rPr>
+        <w:t>Ун хыҫҫӑн санӑн йеркеллӗ сарӑм пулмалла:</w:t>
+      </w:r>
     </w:p>
     <w:p>
       <w:pPr>
         <w:rPr>
-          <w:lang w:eastAsia="sv-SE"/>
+          <w:lang w:val="ru-RU" w:eastAsia="sv-SE"/>
         </w:rPr>
       </w:pPr>
       <w:r>
@@ -836,7 +1695,7 @@
                     <pic:cNvPicPr/>
                   </pic:nvPicPr>
                   <pic:blipFill>
-                    <a:blip r:embed="rId20"/>
+                    <a:blip r:embed="rId21"/>
                     <a:stretch>
                       <a:fillRect/>
                     </a:stretch>
@@ -870,7 +1729,20 @@
     <w:p>
       <w:pPr>
         <w:rPr>
-          <w:lang w:eastAsia="sv-SE"/>
+          <w:lang w:val="ru-RU" w:eastAsia="sv-SE"/>
+        </w:rPr>
+      </w:pPr>
+      <w:r>
+        <w:rPr>
+          <w:lang w:val="ru-RU" w:eastAsia="sv-SE"/>
+        </w:rPr>
+        <w:t>Манса кайиччен ҫакна та калас пулать: Вӑл лӗпӗр-лӗпӗр ӗҫлесен, компьютерна ҫӗнӗрен тапрат.</w:t>
+      </w:r>
+    </w:p>
+    <w:p>
+      <w:pPr>
+        <w:rPr>
+          <w:lang w:val="ru-RU" w:eastAsia="sv-SE"/>
         </w:rPr>
       </w:pPr>
     </w:p>
@@ -931,7 +1803,7 @@
                     <pic:cNvPicPr/>
                   </pic:nvPicPr>
                   <pic:blipFill>
-                    <a:blip r:embed="rId21"/>
+                    <a:blip r:embed="rId22"/>
                     <a:stretch>
                       <a:fillRect/>
                     </a:stretch>
@@ -1104,7 +1976,7 @@
                           </pic:cNvPicPr>
                         </pic:nvPicPr>
                         <pic:blipFill rotWithShape="1">
-                          <a:blip r:embed="rId22">
+                          <a:blip r:embed="rId23">
                             <a:extLst>
                               <a:ext uri="{28A0092B-C50C-407E-A947-70E740481C1C}">
                                 <a14:useLocalDpi xmlns:a14="http://schemas.microsoft.com/office/drawing/2010/main" val="0"/>
@@ -1213,7 +2085,7 @@
                           </pic:cNvPicPr>
                         </pic:nvPicPr>
                         <pic:blipFill rotWithShape="1">
-                          <a:blip r:embed="rId22">
+                          <a:blip r:embed="rId23">
                             <a:extLst>
                               <a:ext uri="{28A0092B-C50C-407E-A947-70E740481C1C}">
                                 <a14:useLocalDpi xmlns:a14="http://schemas.microsoft.com/office/drawing/2010/main" val="0"/>
@@ -1325,7 +2197,7 @@
                           </pic:cNvPicPr>
                         </pic:nvPicPr>
                         <pic:blipFill rotWithShape="1">
-                          <a:blip r:embed="rId22">
+                          <a:blip r:embed="rId23">
                             <a:extLst>
                               <a:ext uri="{28A0092B-C50C-407E-A947-70E740481C1C}">
                                 <a14:useLocalDpi xmlns:a14="http://schemas.microsoft.com/office/drawing/2010/main" val="0"/>
@@ -1434,7 +2306,7 @@
                           </pic:cNvPicPr>
                         </pic:nvPicPr>
                         <pic:blipFill rotWithShape="1">
-                          <a:blip r:embed="rId22">
+                          <a:blip r:embed="rId23">
                             <a:extLst>
                               <a:ext uri="{28A0092B-C50C-407E-A947-70E740481C1C}">
                                 <a14:useLocalDpi xmlns:a14="http://schemas.microsoft.com/office/drawing/2010/main" val="0"/>
@@ -1546,7 +2418,7 @@
                           </pic:cNvPicPr>
                         </pic:nvPicPr>
                         <pic:blipFill rotWithShape="1">
-                          <a:blip r:embed="rId22">
+                          <a:blip r:embed="rId23">
                             <a:extLst>
                               <a:ext uri="{28A0092B-C50C-407E-A947-70E740481C1C}">
                                 <a14:useLocalDpi xmlns:a14="http://schemas.microsoft.com/office/drawing/2010/main" val="0"/>
@@ -1655,7 +2527,7 @@
                           </pic:cNvPicPr>
                         </pic:nvPicPr>
                         <pic:blipFill rotWithShape="1">
-                          <a:blip r:embed="rId22">
+                          <a:blip r:embed="rId23">
                             <a:extLst>
                               <a:ext uri="{28A0092B-C50C-407E-A947-70E740481C1C}">
                                 <a14:useLocalDpi xmlns:a14="http://schemas.microsoft.com/office/drawing/2010/main" val="0"/>
@@ -1768,7 +2640,7 @@
                           </pic:cNvPicPr>
                         </pic:nvPicPr>
                         <pic:blipFill rotWithShape="1">
-                          <a:blip r:embed="rId22">
+                          <a:blip r:embed="rId23">
                             <a:extLst>
                               <a:ext uri="{28A0092B-C50C-407E-A947-70E740481C1C}">
                                 <a14:useLocalDpi xmlns:a14="http://schemas.microsoft.com/office/drawing/2010/main" val="0"/>
@@ -1877,7 +2749,7 @@
                           </pic:cNvPicPr>
                         </pic:nvPicPr>
                         <pic:blipFill rotWithShape="1">
-                          <a:blip r:embed="rId22">
+                          <a:blip r:embed="rId23">
                             <a:extLst>
                               <a:ext uri="{28A0092B-C50C-407E-A947-70E740481C1C}">
                                 <a14:useLocalDpi xmlns:a14="http://schemas.microsoft.com/office/drawing/2010/main" val="0"/>
@@ -1931,7 +2803,7 @@
                 <w:sz w:val="96"/>
                 <w:lang w:val="ru-RU"/>
               </w:rPr>
-              <w:t>т</w:t>
+              <w:t>ч</w:t>
             </w:r>
           </w:p>
         </w:tc>
@@ -1997,7 +2869,7 @@
                           </pic:cNvPicPr>
                         </pic:nvPicPr>
                         <pic:blipFill rotWithShape="1">
-                          <a:blip r:embed="rId22">
+                          <a:blip r:embed="rId23">
                             <a:extLst>
                               <a:ext uri="{28A0092B-C50C-407E-A947-70E740481C1C}">
                                 <a14:useLocalDpi xmlns:a14="http://schemas.microsoft.com/office/drawing/2010/main" val="0"/>
@@ -2114,7 +2986,7 @@
                           </pic:cNvPicPr>
                         </pic:nvPicPr>
                         <pic:blipFill rotWithShape="1">
-                          <a:blip r:embed="rId22">
+                          <a:blip r:embed="rId23">
                             <a:extLst>
                               <a:ext uri="{28A0092B-C50C-407E-A947-70E740481C1C}">
                                 <a14:useLocalDpi xmlns:a14="http://schemas.microsoft.com/office/drawing/2010/main" val="0"/>
@@ -2211,6 +3083,66 @@
                 <w:lang w:eastAsia="sv-SE"/>
               </w:rPr>
             </w:pPr>
+          </w:p>
+        </w:tc>
+        <w:tc>
+          <w:tcPr>
+            <w:tcW w:w="3543" w:type="dxa"/>
+          </w:tcPr>
+          <w:p>
+            <w:pPr>
+              <w:jc w:val="center"/>
+              <w:cnfStyle w:val="000000100000" w:firstRow="0" w:lastRow="0" w:firstColumn="0" w:lastColumn="0" w:oddVBand="0" w:evenVBand="0" w:oddHBand="1" w:evenHBand="0" w:firstRowFirstColumn="0" w:firstRowLastColumn="0" w:lastRowFirstColumn="0" w:lastRowLastColumn="0"/>
+              <w:rPr>
+                <w:sz w:val="96"/>
+                <w:lang w:val="ru-RU"/>
+              </w:rPr>
+            </w:pPr>
+            <w:r>
+              <w:rPr>
+                <w:sz w:val="96"/>
+                <w:lang w:val="ru-RU"/>
+              </w:rPr>
+              <w:t>т</w:t>
+            </w:r>
+          </w:p>
+        </w:tc>
+        <w:tc>
+          <w:tcPr>
+            <w:tcW w:w="3964" w:type="dxa"/>
+          </w:tcPr>
+          <w:p>
+            <w:pPr>
+              <w:jc w:val="center"/>
+              <w:cnfStyle w:val="000000100000" w:firstRow="0" w:lastRow="0" w:firstColumn="0" w:lastColumn="0" w:oddVBand="0" w:evenVBand="0" w:oddHBand="1" w:evenHBand="0" w:firstRowFirstColumn="0" w:firstRowLastColumn="0" w:lastRowFirstColumn="0" w:lastRowLastColumn="0"/>
+              <w:rPr>
+                <w:sz w:val="96"/>
+                <w:lang w:val="ru-RU"/>
+              </w:rPr>
+            </w:pPr>
+            <w:r>
+              <w:rPr>
+                <w:sz w:val="96"/>
+                <w:lang w:val="ru-RU"/>
+              </w:rPr>
+              <w:t>т̌</w:t>
+            </w:r>
+          </w:p>
+        </w:tc>
+      </w:tr>
+      <w:tr>
+        <w:tc>
+          <w:tcPr>
+            <w:cnfStyle w:val="001000000000" w:firstRow="0" w:lastRow="0" w:firstColumn="1" w:lastColumn="0" w:oddVBand="0" w:evenVBand="0" w:oddHBand="0" w:evenHBand="0" w:firstRowFirstColumn="0" w:firstRowLastColumn="0" w:lastRowFirstColumn="0" w:lastRowLastColumn="0"/>
+            <w:tcW w:w="1555" w:type="dxa"/>
+          </w:tcPr>
+          <w:p>
+            <w:pPr>
+              <w:rPr>
+                <w:noProof/>
+                <w:lang w:eastAsia="sv-SE"/>
+              </w:rPr>
+            </w:pPr>
             <w:r>
               <w:rPr>
                 <w:noProof/>
@@ -2234,7 +3166,7 @@
                           </pic:cNvPicPr>
                         </pic:nvPicPr>
                         <pic:blipFill rotWithShape="1">
-                          <a:blip r:embed="rId22">
+                          <a:blip r:embed="rId23">
                             <a:extLst>
                               <a:ext uri="{28A0092B-C50C-407E-A947-70E740481C1C}">
                                 <a14:useLocalDpi xmlns:a14="http://schemas.microsoft.com/office/drawing/2010/main" val="0"/>
@@ -2277,7 +3209,7 @@
           <w:p>
             <w:pPr>
               <w:jc w:val="center"/>
-              <w:cnfStyle w:val="000000100000" w:firstRow="0" w:lastRow="0" w:firstColumn="0" w:lastColumn="0" w:oddVBand="0" w:evenVBand="0" w:oddHBand="1" w:evenHBand="0" w:firstRowFirstColumn="0" w:firstRowLastColumn="0" w:lastRowFirstColumn="0" w:lastRowLastColumn="0"/>
+              <w:cnfStyle w:val="000000000000" w:firstRow="0" w:lastRow="0" w:firstColumn="0" w:lastColumn="0" w:oddVBand="0" w:evenVBand="0" w:oddHBand="0" w:evenHBand="0" w:firstRowFirstColumn="0" w:firstRowLastColumn="0" w:lastRowFirstColumn="0" w:lastRowLastColumn="0"/>
               <w:rPr>
                 <w:sz w:val="96"/>
                 <w:lang w:val="ru-RU"/>
@@ -2299,7 +3231,7 @@
           <w:p>
             <w:pPr>
               <w:jc w:val="center"/>
-              <w:cnfStyle w:val="000000100000" w:firstRow="0" w:lastRow="0" w:firstColumn="0" w:lastColumn="0" w:oddVBand="0" w:evenVBand="0" w:oddHBand="1" w:evenHBand="0" w:firstRowFirstColumn="0" w:firstRowLastColumn="0" w:lastRowFirstColumn="0" w:lastRowLastColumn="0"/>
+              <w:cnfStyle w:val="000000000000" w:firstRow="0" w:lastRow="0" w:firstColumn="0" w:lastColumn="0" w:oddVBand="0" w:evenVBand="0" w:oddHBand="0" w:evenHBand="0" w:firstRowFirstColumn="0" w:firstRowLastColumn="0" w:lastRowFirstColumn="0" w:lastRowLastColumn="0"/>
               <w:rPr>
                 <w:sz w:val="96"/>
                 <w:lang w:val="ru-RU"/>
@@ -2316,6 +3248,9 @@
         </w:tc>
       </w:tr>
       <w:tr>
+        <w:trPr>
+          <w:cnfStyle w:val="000000100000" w:firstRow="0" w:lastRow="0" w:firstColumn="0" w:lastColumn="0" w:oddVBand="0" w:evenVBand="0" w:oddHBand="1" w:evenHBand="0" w:firstRowFirstColumn="0" w:firstRowLastColumn="0" w:lastRowFirstColumn="0" w:lastRowLastColumn="0"/>
+        </w:trPr>
         <w:tc>
           <w:tcPr>
             <w:cnfStyle w:val="001000000000" w:firstRow="0" w:lastRow="0" w:firstColumn="1" w:lastColumn="0" w:oddVBand="0" w:evenVBand="0" w:oddHBand="0" w:evenHBand="0" w:firstRowFirstColumn="0" w:firstRowLastColumn="0" w:lastRowFirstColumn="0" w:lastRowLastColumn="0"/>
@@ -2351,7 +3286,7 @@
                           </pic:cNvPicPr>
                         </pic:nvPicPr>
                         <pic:blipFill rotWithShape="1">
-                          <a:blip r:embed="rId22">
+                          <a:blip r:embed="rId23">
                             <a:extLst>
                               <a:ext uri="{28A0092B-C50C-407E-A947-70E740481C1C}">
                                 <a14:useLocalDpi xmlns:a14="http://schemas.microsoft.com/office/drawing/2010/main" val="0"/>
@@ -2394,7 +3329,7 @@
           <w:p>
             <w:pPr>
               <w:jc w:val="center"/>
-              <w:cnfStyle w:val="000000000000" w:firstRow="0" w:lastRow="0" w:firstColumn="0" w:lastColumn="0" w:oddVBand="0" w:evenVBand="0" w:oddHBand="0" w:evenHBand="0" w:firstRowFirstColumn="0" w:firstRowLastColumn="0" w:lastRowFirstColumn="0" w:lastRowLastColumn="0"/>
+              <w:cnfStyle w:val="000000100000" w:firstRow="0" w:lastRow="0" w:firstColumn="0" w:lastColumn="0" w:oddVBand="0" w:evenVBand="0" w:oddHBand="1" w:evenHBand="0" w:firstRowFirstColumn="0" w:firstRowLastColumn="0" w:lastRowFirstColumn="0" w:lastRowLastColumn="0"/>
               <w:rPr>
                 <w:sz w:val="96"/>
                 <w:lang w:val="ru-RU"/>
@@ -2412,6 +3347,101 @@
         <w:tc>
           <w:tcPr>
             <w:tcW w:w="3964" w:type="dxa"/>
+          </w:tcPr>
+          <w:p>
+            <w:pPr>
+              <w:jc w:val="center"/>
+              <w:cnfStyle w:val="000000100000" w:firstRow="0" w:lastRow="0" w:firstColumn="0" w:lastColumn="0" w:oddVBand="0" w:evenVBand="0" w:oddHBand="1" w:evenHBand="0" w:firstRowFirstColumn="0" w:firstRowLastColumn="0" w:lastRowFirstColumn="0" w:lastRowLastColumn="0"/>
+              <w:rPr>
+                <w:sz w:val="96"/>
+                <w:lang w:val="ru-RU"/>
+              </w:rPr>
+            </w:pPr>
+            <w:r>
+              <w:rPr>
+                <w:sz w:val="96"/>
+                <w:lang w:val="ru-RU"/>
+              </w:rPr>
+              <w:t>Š</w:t>
+            </w:r>
+          </w:p>
+        </w:tc>
+      </w:tr>
+      <w:tr>
+        <w:tc>
+          <w:tcPr>
+            <w:cnfStyle w:val="001000000000" w:firstRow="0" w:lastRow="0" w:firstColumn="1" w:lastColumn="0" w:oddVBand="0" w:evenVBand="0" w:oddHBand="0" w:evenHBand="0" w:firstRowFirstColumn="0" w:firstRowLastColumn="0" w:lastRowFirstColumn="0" w:lastRowLastColumn="0"/>
+            <w:tcW w:w="1555" w:type="dxa"/>
+          </w:tcPr>
+          <w:p>
+            <w:pPr>
+              <w:rPr>
+                <w:noProof/>
+                <w:lang w:eastAsia="sv-SE"/>
+              </w:rPr>
+            </w:pPr>
+            <w:r>
+              <w:rPr>
+                <w:noProof/>
+                <w:lang w:eastAsia="sv-SE"/>
+              </w:rPr>
+              <w:drawing>
+                <wp:inline distT="0" distB="0" distL="0" distR="0" wp14:anchorId="2332C36B" wp14:editId="6D7F9212">
+                  <wp:extent cx="762000" cy="742950"/>
+                  <wp:effectExtent l="0" t="0" r="0" b="0"/>
+                  <wp:docPr id="4" name="Picture 4" descr="http://www.betangel.com/images/for-KB/keyboard-altgr.jpg"/>
+                  <wp:cNvGraphicFramePr>
+                    <a:graphicFrameLocks xmlns:a="http://schemas.openxmlformats.org/drawingml/2006/main" noChangeAspect="1"/>
+                  </wp:cNvGraphicFramePr>
+                  <a:graphic xmlns:a="http://schemas.openxmlformats.org/drawingml/2006/main">
+                    <a:graphicData uri="http://schemas.openxmlformats.org/drawingml/2006/picture">
+                      <pic:pic xmlns:pic="http://schemas.openxmlformats.org/drawingml/2006/picture">
+                        <pic:nvPicPr>
+                          <pic:cNvPr id="0" name="Picture 1" descr="http://www.betangel.com/images/for-KB/keyboard-altgr.jpg"/>
+                          <pic:cNvPicPr>
+                            <a:picLocks noChangeAspect="1" noChangeArrowheads="1"/>
+                          </pic:cNvPicPr>
+                        </pic:nvPicPr>
+                        <pic:blipFill rotWithShape="1">
+                          <a:blip r:embed="rId23">
+                            <a:extLst>
+                              <a:ext uri="{28A0092B-C50C-407E-A947-70E740481C1C}">
+                                <a14:useLocalDpi xmlns:a14="http://schemas.microsoft.com/office/drawing/2010/main" val="0"/>
+                              </a:ext>
+                            </a:extLst>
+                          </a:blip>
+                          <a:srcRect l="13913" t="8850" r="16521" b="4867"/>
+                          <a:stretch/>
+                        </pic:blipFill>
+                        <pic:spPr bwMode="auto">
+                          <a:xfrm>
+                            <a:off x="0" y="0"/>
+                            <a:ext cx="762000" cy="742950"/>
+                          </a:xfrm>
+                          <a:prstGeom prst="rect">
+                            <a:avLst/>
+                          </a:prstGeom>
+                          <a:noFill/>
+                          <a:ln>
+                            <a:noFill/>
+                          </a:ln>
+                          <a:extLst>
+                            <a:ext uri="{53640926-AAD7-44D8-BBD7-CCE9431645EC}">
+                              <a14:shadowObscured xmlns:a14="http://schemas.microsoft.com/office/drawing/2010/main"/>
+                            </a:ext>
+                          </a:extLst>
+                        </pic:spPr>
+                      </pic:pic>
+                    </a:graphicData>
+                  </a:graphic>
+                </wp:inline>
+              </w:drawing>
+            </w:r>
+          </w:p>
+        </w:tc>
+        <w:tc>
+          <w:tcPr>
+            <w:tcW w:w="3543" w:type="dxa"/>
           </w:tcPr>
           <w:p>
             <w:pPr>
@@ -2427,8 +3457,671 @@
                 <w:sz w:val="96"/>
                 <w:lang w:val="ru-RU"/>
               </w:rPr>
-              <w:t>š</w:t>
+              <w:t>р</w:t>
             </w:r>
+          </w:p>
+        </w:tc>
+        <w:tc>
+          <w:tcPr>
+            <w:tcW w:w="3964" w:type="dxa"/>
+          </w:tcPr>
+          <w:p>
+            <w:pPr>
+              <w:jc w:val="center"/>
+              <w:cnfStyle w:val="000000000000" w:firstRow="0" w:lastRow="0" w:firstColumn="0" w:lastColumn="0" w:oddVBand="0" w:evenVBand="0" w:oddHBand="0" w:evenHBand="0" w:firstRowFirstColumn="0" w:firstRowLastColumn="0" w:lastRowFirstColumn="0" w:lastRowLastColumn="0"/>
+              <w:rPr>
+                <w:sz w:val="96"/>
+                <w:lang w:val="ru-RU"/>
+              </w:rPr>
+            </w:pPr>
+            <w:r>
+              <w:rPr>
+                <w:sz w:val="96"/>
+                <w:lang w:val="ru-RU"/>
+              </w:rPr>
+              <w:t>р̌</w:t>
+            </w:r>
+          </w:p>
+        </w:tc>
+      </w:tr>
+      <w:tr>
+        <w:trPr>
+          <w:cnfStyle w:val="000000100000" w:firstRow="0" w:lastRow="0" w:firstColumn="0" w:lastColumn="0" w:oddVBand="0" w:evenVBand="0" w:oddHBand="1" w:evenHBand="0" w:firstRowFirstColumn="0" w:firstRowLastColumn="0" w:lastRowFirstColumn="0" w:lastRowLastColumn="0"/>
+        </w:trPr>
+        <w:tc>
+          <w:tcPr>
+            <w:cnfStyle w:val="001000000000" w:firstRow="0" w:lastRow="0" w:firstColumn="1" w:lastColumn="0" w:oddVBand="0" w:evenVBand="0" w:oddHBand="0" w:evenHBand="0" w:firstRowFirstColumn="0" w:firstRowLastColumn="0" w:lastRowFirstColumn="0" w:lastRowLastColumn="0"/>
+            <w:tcW w:w="1555" w:type="dxa"/>
+          </w:tcPr>
+          <w:p>
+            <w:pPr>
+              <w:rPr>
+                <w:noProof/>
+                <w:lang w:eastAsia="sv-SE"/>
+              </w:rPr>
+            </w:pPr>
+            <w:r>
+              <w:rPr>
+                <w:noProof/>
+                <w:lang w:eastAsia="sv-SE"/>
+              </w:rPr>
+              <w:drawing>
+                <wp:inline distT="0" distB="0" distL="0" distR="0" wp14:anchorId="2332C36B" wp14:editId="6D7F9212">
+                  <wp:extent cx="762000" cy="742950"/>
+                  <wp:effectExtent l="0" t="0" r="0" b="0"/>
+                  <wp:docPr id="29" name="Picture 29" descr="http://www.betangel.com/images/for-KB/keyboard-altgr.jpg"/>
+                  <wp:cNvGraphicFramePr>
+                    <a:graphicFrameLocks xmlns:a="http://schemas.openxmlformats.org/drawingml/2006/main" noChangeAspect="1"/>
+                  </wp:cNvGraphicFramePr>
+                  <a:graphic xmlns:a="http://schemas.openxmlformats.org/drawingml/2006/main">
+                    <a:graphicData uri="http://schemas.openxmlformats.org/drawingml/2006/picture">
+                      <pic:pic xmlns:pic="http://schemas.openxmlformats.org/drawingml/2006/picture">
+                        <pic:nvPicPr>
+                          <pic:cNvPr id="0" name="Picture 1" descr="http://www.betangel.com/images/for-KB/keyboard-altgr.jpg"/>
+                          <pic:cNvPicPr>
+                            <a:picLocks noChangeAspect="1" noChangeArrowheads="1"/>
+                          </pic:cNvPicPr>
+                        </pic:nvPicPr>
+                        <pic:blipFill rotWithShape="1">
+                          <a:blip r:embed="rId23">
+                            <a:extLst>
+                              <a:ext uri="{28A0092B-C50C-407E-A947-70E740481C1C}">
+                                <a14:useLocalDpi xmlns:a14="http://schemas.microsoft.com/office/drawing/2010/main" val="0"/>
+                              </a:ext>
+                            </a:extLst>
+                          </a:blip>
+                          <a:srcRect l="13913" t="8850" r="16521" b="4867"/>
+                          <a:stretch/>
+                        </pic:blipFill>
+                        <pic:spPr bwMode="auto">
+                          <a:xfrm>
+                            <a:off x="0" y="0"/>
+                            <a:ext cx="762000" cy="742950"/>
+                          </a:xfrm>
+                          <a:prstGeom prst="rect">
+                            <a:avLst/>
+                          </a:prstGeom>
+                          <a:noFill/>
+                          <a:ln>
+                            <a:noFill/>
+                          </a:ln>
+                          <a:extLst>
+                            <a:ext uri="{53640926-AAD7-44D8-BBD7-CCE9431645EC}">
+                              <a14:shadowObscured xmlns:a14="http://schemas.microsoft.com/office/drawing/2010/main"/>
+                            </a:ext>
+                          </a:extLst>
+                        </pic:spPr>
+                      </pic:pic>
+                    </a:graphicData>
+                  </a:graphic>
+                </wp:inline>
+              </w:drawing>
+            </w:r>
+          </w:p>
+        </w:tc>
+        <w:tc>
+          <w:tcPr>
+            <w:tcW w:w="3543" w:type="dxa"/>
+          </w:tcPr>
+          <w:p>
+            <w:pPr>
+              <w:jc w:val="center"/>
+              <w:cnfStyle w:val="000000100000" w:firstRow="0" w:lastRow="0" w:firstColumn="0" w:lastColumn="0" w:oddVBand="0" w:evenVBand="0" w:oddHBand="1" w:evenHBand="0" w:firstRowFirstColumn="0" w:firstRowLastColumn="0" w:lastRowFirstColumn="0" w:lastRowLastColumn="0"/>
+              <w:rPr>
+                <w:sz w:val="96"/>
+                <w:lang w:val="ru-RU"/>
+              </w:rPr>
+            </w:pPr>
+            <w:r>
+              <w:rPr>
+                <w:sz w:val="96"/>
+                <w:lang w:val="ru-RU"/>
+              </w:rPr>
+              <w:t>ф</w:t>
+            </w:r>
+          </w:p>
+        </w:tc>
+        <w:tc>
+          <w:tcPr>
+            <w:tcW w:w="3964" w:type="dxa"/>
+          </w:tcPr>
+          <w:p>
+            <w:pPr>
+              <w:jc w:val="center"/>
+              <w:cnfStyle w:val="000000100000" w:firstRow="0" w:lastRow="0" w:firstColumn="0" w:lastColumn="0" w:oddVBand="0" w:evenVBand="0" w:oddHBand="1" w:evenHBand="0" w:firstRowFirstColumn="0" w:firstRowLastColumn="0" w:lastRowFirstColumn="0" w:lastRowLastColumn="0"/>
+              <w:rPr>
+                <w:sz w:val="96"/>
+                <w:lang w:val="ru-RU"/>
+              </w:rPr>
+            </w:pPr>
+            <w:r>
+              <w:rPr>
+                <w:sz w:val="96"/>
+                <w:lang w:val="ru-RU"/>
+              </w:rPr>
+              <w:t>†</w:t>
+            </w:r>
+          </w:p>
+        </w:tc>
+      </w:tr>
+      <w:tr>
+        <w:tc>
+          <w:tcPr>
+            <w:cnfStyle w:val="001000000000" w:firstRow="0" w:lastRow="0" w:firstColumn="1" w:lastColumn="0" w:oddVBand="0" w:evenVBand="0" w:oddHBand="0" w:evenHBand="0" w:firstRowFirstColumn="0" w:firstRowLastColumn="0" w:lastRowFirstColumn="0" w:lastRowLastColumn="0"/>
+            <w:tcW w:w="1555" w:type="dxa"/>
+          </w:tcPr>
+          <w:p>
+            <w:pPr>
+              <w:rPr>
+                <w:noProof/>
+                <w:lang w:eastAsia="sv-SE"/>
+              </w:rPr>
+            </w:pPr>
+            <w:r>
+              <w:rPr>
+                <w:noProof/>
+                <w:lang w:eastAsia="sv-SE"/>
+              </w:rPr>
+              <w:drawing>
+                <wp:inline distT="0" distB="0" distL="0" distR="0" wp14:anchorId="2332C36B" wp14:editId="6D7F9212">
+                  <wp:extent cx="762000" cy="742950"/>
+                  <wp:effectExtent l="0" t="0" r="0" b="0"/>
+                  <wp:docPr id="30" name="Picture 30" descr="http://www.betangel.com/images/for-KB/keyboard-altgr.jpg"/>
+                  <wp:cNvGraphicFramePr>
+                    <a:graphicFrameLocks xmlns:a="http://schemas.openxmlformats.org/drawingml/2006/main" noChangeAspect="1"/>
+                  </wp:cNvGraphicFramePr>
+                  <a:graphic xmlns:a="http://schemas.openxmlformats.org/drawingml/2006/main">
+                    <a:graphicData uri="http://schemas.openxmlformats.org/drawingml/2006/picture">
+                      <pic:pic xmlns:pic="http://schemas.openxmlformats.org/drawingml/2006/picture">
+                        <pic:nvPicPr>
+                          <pic:cNvPr id="0" name="Picture 1" descr="http://www.betangel.com/images/for-KB/keyboard-altgr.jpg"/>
+                          <pic:cNvPicPr>
+                            <a:picLocks noChangeAspect="1" noChangeArrowheads="1"/>
+                          </pic:cNvPicPr>
+                        </pic:nvPicPr>
+                        <pic:blipFill rotWithShape="1">
+                          <a:blip r:embed="rId23">
+                            <a:extLst>
+                              <a:ext uri="{28A0092B-C50C-407E-A947-70E740481C1C}">
+                                <a14:useLocalDpi xmlns:a14="http://schemas.microsoft.com/office/drawing/2010/main" val="0"/>
+                              </a:ext>
+                            </a:extLst>
+                          </a:blip>
+                          <a:srcRect l="13913" t="8850" r="16521" b="4867"/>
+                          <a:stretch/>
+                        </pic:blipFill>
+                        <pic:spPr bwMode="auto">
+                          <a:xfrm>
+                            <a:off x="0" y="0"/>
+                            <a:ext cx="762000" cy="742950"/>
+                          </a:xfrm>
+                          <a:prstGeom prst="rect">
+                            <a:avLst/>
+                          </a:prstGeom>
+                          <a:noFill/>
+                          <a:ln>
+                            <a:noFill/>
+                          </a:ln>
+                          <a:extLst>
+                            <a:ext uri="{53640926-AAD7-44D8-BBD7-CCE9431645EC}">
+                              <a14:shadowObscured xmlns:a14="http://schemas.microsoft.com/office/drawing/2010/main"/>
+                            </a:ext>
+                          </a:extLst>
+                        </pic:spPr>
+                      </pic:pic>
+                    </a:graphicData>
+                  </a:graphic>
+                </wp:inline>
+              </w:drawing>
+            </w:r>
+          </w:p>
+        </w:tc>
+        <w:tc>
+          <w:tcPr>
+            <w:tcW w:w="3543" w:type="dxa"/>
+          </w:tcPr>
+          <w:p>
+            <w:pPr>
+              <w:jc w:val="center"/>
+              <w:cnfStyle w:val="000000000000" w:firstRow="0" w:lastRow="0" w:firstColumn="0" w:lastColumn="0" w:oddVBand="0" w:evenVBand="0" w:oddHBand="0" w:evenHBand="0" w:firstRowFirstColumn="0" w:firstRowLastColumn="0" w:lastRowFirstColumn="0" w:lastRowLastColumn="0"/>
+              <w:rPr>
+                <w:sz w:val="96"/>
+                <w:lang w:val="ru-RU"/>
+              </w:rPr>
+            </w:pPr>
+            <w:r>
+              <w:rPr>
+                <w:sz w:val="96"/>
+                <w:lang w:val="ru-RU"/>
+              </w:rPr>
+              <w:t>й</w:t>
+            </w:r>
+          </w:p>
+        </w:tc>
+        <w:tc>
+          <w:tcPr>
+            <w:tcW w:w="3964" w:type="dxa"/>
+          </w:tcPr>
+          <w:p>
+            <w:pPr>
+              <w:jc w:val="center"/>
+              <w:cnfStyle w:val="000000000000" w:firstRow="0" w:lastRow="0" w:firstColumn="0" w:lastColumn="0" w:oddVBand="0" w:evenVBand="0" w:oddHBand="0" w:evenHBand="0" w:firstRowFirstColumn="0" w:firstRowLastColumn="0" w:lastRowFirstColumn="0" w:lastRowLastColumn="0"/>
+              <w:rPr>
+                <w:sz w:val="96"/>
+                <w:lang w:val="ru-RU"/>
+              </w:rPr>
+            </w:pPr>
+            <w:r>
+              <w:rPr>
+                <w:sz w:val="96"/>
+                <w:lang w:val="ru-RU"/>
+              </w:rPr>
+              <w:t>‖</w:t>
+            </w:r>
+          </w:p>
+        </w:tc>
+      </w:tr>
+      <w:tr>
+        <w:trPr>
+          <w:cnfStyle w:val="000000100000" w:firstRow="0" w:lastRow="0" w:firstColumn="0" w:lastColumn="0" w:oddVBand="0" w:evenVBand="0" w:oddHBand="1" w:evenHBand="0" w:firstRowFirstColumn="0" w:firstRowLastColumn="0" w:lastRowFirstColumn="0" w:lastRowLastColumn="0"/>
+        </w:trPr>
+        <w:tc>
+          <w:tcPr>
+            <w:cnfStyle w:val="001000000000" w:firstRow="0" w:lastRow="0" w:firstColumn="1" w:lastColumn="0" w:oddVBand="0" w:evenVBand="0" w:oddHBand="0" w:evenHBand="0" w:firstRowFirstColumn="0" w:firstRowLastColumn="0" w:lastRowFirstColumn="0" w:lastRowLastColumn="0"/>
+            <w:tcW w:w="1555" w:type="dxa"/>
+          </w:tcPr>
+          <w:p>
+            <w:pPr>
+              <w:rPr>
+                <w:noProof/>
+                <w:lang w:eastAsia="sv-SE"/>
+              </w:rPr>
+            </w:pPr>
+            <w:r>
+              <w:rPr>
+                <w:noProof/>
+                <w:lang w:eastAsia="sv-SE"/>
+              </w:rPr>
+              <w:lastRenderedPageBreak/>
+              <w:drawing>
+                <wp:inline distT="0" distB="0" distL="0" distR="0" wp14:anchorId="2332C36B" wp14:editId="6D7F9212">
+                  <wp:extent cx="762000" cy="742950"/>
+                  <wp:effectExtent l="0" t="0" r="0" b="0"/>
+                  <wp:docPr id="31" name="Picture 31" descr="http://www.betangel.com/images/for-KB/keyboard-altgr.jpg"/>
+                  <wp:cNvGraphicFramePr>
+                    <a:graphicFrameLocks xmlns:a="http://schemas.openxmlformats.org/drawingml/2006/main" noChangeAspect="1"/>
+                  </wp:cNvGraphicFramePr>
+                  <a:graphic xmlns:a="http://schemas.openxmlformats.org/drawingml/2006/main">
+                    <a:graphicData uri="http://schemas.openxmlformats.org/drawingml/2006/picture">
+                      <pic:pic xmlns:pic="http://schemas.openxmlformats.org/drawingml/2006/picture">
+                        <pic:nvPicPr>
+                          <pic:cNvPr id="0" name="Picture 1" descr="http://www.betangel.com/images/for-KB/keyboard-altgr.jpg"/>
+                          <pic:cNvPicPr>
+                            <a:picLocks noChangeAspect="1" noChangeArrowheads="1"/>
+                          </pic:cNvPicPr>
+                        </pic:nvPicPr>
+                        <pic:blipFill rotWithShape="1">
+                          <a:blip r:embed="rId23">
+                            <a:extLst>
+                              <a:ext uri="{28A0092B-C50C-407E-A947-70E740481C1C}">
+                                <a14:useLocalDpi xmlns:a14="http://schemas.microsoft.com/office/drawing/2010/main" val="0"/>
+                              </a:ext>
+                            </a:extLst>
+                          </a:blip>
+                          <a:srcRect l="13913" t="8850" r="16521" b="4867"/>
+                          <a:stretch/>
+                        </pic:blipFill>
+                        <pic:spPr bwMode="auto">
+                          <a:xfrm>
+                            <a:off x="0" y="0"/>
+                            <a:ext cx="762000" cy="742950"/>
+                          </a:xfrm>
+                          <a:prstGeom prst="rect">
+                            <a:avLst/>
+                          </a:prstGeom>
+                          <a:noFill/>
+                          <a:ln>
+                            <a:noFill/>
+                          </a:ln>
+                          <a:extLst>
+                            <a:ext uri="{53640926-AAD7-44D8-BBD7-CCE9431645EC}">
+                              <a14:shadowObscured xmlns:a14="http://schemas.microsoft.com/office/drawing/2010/main"/>
+                            </a:ext>
+                          </a:extLst>
+                        </pic:spPr>
+                      </pic:pic>
+                    </a:graphicData>
+                  </a:graphic>
+                </wp:inline>
+              </w:drawing>
+            </w:r>
+          </w:p>
+        </w:tc>
+        <w:tc>
+          <w:tcPr>
+            <w:tcW w:w="3543" w:type="dxa"/>
+          </w:tcPr>
+          <w:p>
+            <w:pPr>
+              <w:jc w:val="center"/>
+              <w:cnfStyle w:val="000000100000" w:firstRow="0" w:lastRow="0" w:firstColumn="0" w:lastColumn="0" w:oddVBand="0" w:evenVBand="0" w:oddHBand="1" w:evenHBand="0" w:firstRowFirstColumn="0" w:firstRowLastColumn="0" w:lastRowFirstColumn="0" w:lastRowLastColumn="0"/>
+              <w:rPr>
+                <w:sz w:val="96"/>
+                <w:lang w:val="ru-RU"/>
+              </w:rPr>
+            </w:pPr>
+            <w:r>
+              <w:rPr>
+                <w:sz w:val="96"/>
+                <w:lang w:val="ru-RU"/>
+              </w:rPr>
+              <w:t>щ</w:t>
+            </w:r>
+          </w:p>
+        </w:tc>
+        <w:tc>
+          <w:tcPr>
+            <w:tcW w:w="3964" w:type="dxa"/>
+          </w:tcPr>
+          <w:p>
+            <w:pPr>
+              <w:jc w:val="center"/>
+              <w:cnfStyle w:val="000000100000" w:firstRow="0" w:lastRow="0" w:firstColumn="0" w:lastColumn="0" w:oddVBand="0" w:evenVBand="0" w:oddHBand="1" w:evenHBand="0" w:firstRowFirstColumn="0" w:firstRowLastColumn="0" w:lastRowFirstColumn="0" w:lastRowLastColumn="0"/>
+              <w:rPr>
+                <w:sz w:val="96"/>
+                <w:lang w:val="ru-RU"/>
+              </w:rPr>
+            </w:pPr>
+            <w:r>
+              <w:rPr>
+                <w:sz w:val="96"/>
+                <w:lang w:val="ru-RU"/>
+              </w:rPr>
+              <w:t>Ϸ</w:t>
+            </w:r>
+          </w:p>
+        </w:tc>
+      </w:tr>
+      <w:tr>
+        <w:tc>
+          <w:tcPr>
+            <w:cnfStyle w:val="001000000000" w:firstRow="0" w:lastRow="0" w:firstColumn="1" w:lastColumn="0" w:oddVBand="0" w:evenVBand="0" w:oddHBand="0" w:evenHBand="0" w:firstRowFirstColumn="0" w:firstRowLastColumn="0" w:lastRowFirstColumn="0" w:lastRowLastColumn="0"/>
+            <w:tcW w:w="1555" w:type="dxa"/>
+          </w:tcPr>
+          <w:p>
+            <w:pPr>
+              <w:rPr>
+                <w:noProof/>
+                <w:lang w:eastAsia="sv-SE"/>
+              </w:rPr>
+            </w:pPr>
+            <w:r>
+              <w:rPr>
+                <w:noProof/>
+                <w:lang w:eastAsia="sv-SE"/>
+              </w:rPr>
+              <w:drawing>
+                <wp:inline distT="0" distB="0" distL="0" distR="0" wp14:anchorId="20DF9D56" wp14:editId="3DA3A51D">
+                  <wp:extent cx="762000" cy="742950"/>
+                  <wp:effectExtent l="0" t="0" r="0" b="0"/>
+                  <wp:docPr id="32" name="Picture 32" descr="http://www.betangel.com/images/for-KB/keyboard-altgr.jpg"/>
+                  <wp:cNvGraphicFramePr>
+                    <a:graphicFrameLocks xmlns:a="http://schemas.openxmlformats.org/drawingml/2006/main" noChangeAspect="1"/>
+                  </wp:cNvGraphicFramePr>
+                  <a:graphic xmlns:a="http://schemas.openxmlformats.org/drawingml/2006/main">
+                    <a:graphicData uri="http://schemas.openxmlformats.org/drawingml/2006/picture">
+                      <pic:pic xmlns:pic="http://schemas.openxmlformats.org/drawingml/2006/picture">
+                        <pic:nvPicPr>
+                          <pic:cNvPr id="0" name="Picture 1" descr="http://www.betangel.com/images/for-KB/keyboard-altgr.jpg"/>
+                          <pic:cNvPicPr>
+                            <a:picLocks noChangeAspect="1" noChangeArrowheads="1"/>
+                          </pic:cNvPicPr>
+                        </pic:nvPicPr>
+                        <pic:blipFill rotWithShape="1">
+                          <a:blip r:embed="rId23">
+                            <a:extLst>
+                              <a:ext uri="{28A0092B-C50C-407E-A947-70E740481C1C}">
+                                <a14:useLocalDpi xmlns:a14="http://schemas.microsoft.com/office/drawing/2010/main" val="0"/>
+                              </a:ext>
+                            </a:extLst>
+                          </a:blip>
+                          <a:srcRect l="13913" t="8850" r="16521" b="4867"/>
+                          <a:stretch/>
+                        </pic:blipFill>
+                        <pic:spPr bwMode="auto">
+                          <a:xfrm>
+                            <a:off x="0" y="0"/>
+                            <a:ext cx="762000" cy="742950"/>
+                          </a:xfrm>
+                          <a:prstGeom prst="rect">
+                            <a:avLst/>
+                          </a:prstGeom>
+                          <a:noFill/>
+                          <a:ln>
+                            <a:noFill/>
+                          </a:ln>
+                          <a:extLst>
+                            <a:ext uri="{53640926-AAD7-44D8-BBD7-CCE9431645EC}">
+                              <a14:shadowObscured xmlns:a14="http://schemas.microsoft.com/office/drawing/2010/main"/>
+                            </a:ext>
+                          </a:extLst>
+                        </pic:spPr>
+                      </pic:pic>
+                    </a:graphicData>
+                  </a:graphic>
+                </wp:inline>
+              </w:drawing>
+            </w:r>
+          </w:p>
+        </w:tc>
+        <w:tc>
+          <w:tcPr>
+            <w:tcW w:w="3543" w:type="dxa"/>
+          </w:tcPr>
+          <w:p>
+            <w:pPr>
+              <w:jc w:val="center"/>
+              <w:cnfStyle w:val="000000000000" w:firstRow="0" w:lastRow="0" w:firstColumn="0" w:lastColumn="0" w:oddVBand="0" w:evenVBand="0" w:oddHBand="0" w:evenHBand="0" w:firstRowFirstColumn="0" w:firstRowLastColumn="0" w:lastRowFirstColumn="0" w:lastRowLastColumn="0"/>
+              <w:rPr>
+                <w:sz w:val="96"/>
+                <w:lang w:val="ru-RU"/>
+              </w:rPr>
+            </w:pPr>
+            <w:r>
+              <w:rPr>
+                <w:sz w:val="96"/>
+                <w:lang w:val="ru-RU"/>
+              </w:rPr>
+              <w:t>з</w:t>
+            </w:r>
+          </w:p>
+        </w:tc>
+        <w:tc>
+          <w:tcPr>
+            <w:tcW w:w="3964" w:type="dxa"/>
+          </w:tcPr>
+          <w:p>
+            <w:pPr>
+              <w:jc w:val="center"/>
+              <w:cnfStyle w:val="000000000000" w:firstRow="0" w:lastRow="0" w:firstColumn="0" w:lastColumn="0" w:oddVBand="0" w:evenVBand="0" w:oddHBand="0" w:evenHBand="0" w:firstRowFirstColumn="0" w:firstRowLastColumn="0" w:lastRowFirstColumn="0" w:lastRowLastColumn="0"/>
+              <w:rPr>
+                <w:sz w:val="96"/>
+                <w:lang w:val="ru-RU"/>
+              </w:rPr>
+            </w:pPr>
+            <w:r>
+              <w:rPr>
+                <w:sz w:val="96"/>
+                <w:lang w:val="ru-RU"/>
+              </w:rPr>
+              <w:t>ζ</w:t>
+            </w:r>
+          </w:p>
+        </w:tc>
+      </w:tr>
+      <w:tr>
+        <w:trPr>
+          <w:cnfStyle w:val="000000100000" w:firstRow="0" w:lastRow="0" w:firstColumn="0" w:lastColumn="0" w:oddVBand="0" w:evenVBand="0" w:oddHBand="1" w:evenHBand="0" w:firstRowFirstColumn="0" w:firstRowLastColumn="0" w:lastRowFirstColumn="0" w:lastRowLastColumn="0"/>
+        </w:trPr>
+        <w:tc>
+          <w:tcPr>
+            <w:cnfStyle w:val="001000000000" w:firstRow="0" w:lastRow="0" w:firstColumn="1" w:lastColumn="0" w:oddVBand="0" w:evenVBand="0" w:oddHBand="0" w:evenHBand="0" w:firstRowFirstColumn="0" w:firstRowLastColumn="0" w:lastRowFirstColumn="0" w:lastRowLastColumn="0"/>
+            <w:tcW w:w="1555" w:type="dxa"/>
+          </w:tcPr>
+          <w:p>
+            <w:pPr>
+              <w:rPr>
+                <w:noProof/>
+                <w:lang w:eastAsia="sv-SE"/>
+              </w:rPr>
+            </w:pPr>
+            <w:r>
+              <w:rPr>
+                <w:noProof/>
+                <w:lang w:eastAsia="sv-SE"/>
+              </w:rPr>
+              <w:drawing>
+                <wp:inline distT="0" distB="0" distL="0" distR="0" wp14:anchorId="20DF9D56" wp14:editId="3DA3A51D">
+                  <wp:extent cx="762000" cy="742950"/>
+                  <wp:effectExtent l="0" t="0" r="0" b="0"/>
+                  <wp:docPr id="33" name="Picture 33" descr="http://www.betangel.com/images/for-KB/keyboard-altgr.jpg"/>
+                  <wp:cNvGraphicFramePr>
+                    <a:graphicFrameLocks xmlns:a="http://schemas.openxmlformats.org/drawingml/2006/main" noChangeAspect="1"/>
+                  </wp:cNvGraphicFramePr>
+                  <a:graphic xmlns:a="http://schemas.openxmlformats.org/drawingml/2006/main">
+                    <a:graphicData uri="http://schemas.openxmlformats.org/drawingml/2006/picture">
+                      <pic:pic xmlns:pic="http://schemas.openxmlformats.org/drawingml/2006/picture">
+                        <pic:nvPicPr>
+                          <pic:cNvPr id="0" name="Picture 1" descr="http://www.betangel.com/images/for-KB/keyboard-altgr.jpg"/>
+                          <pic:cNvPicPr>
+                            <a:picLocks noChangeAspect="1" noChangeArrowheads="1"/>
+                          </pic:cNvPicPr>
+                        </pic:nvPicPr>
+                        <pic:blipFill rotWithShape="1">
+                          <a:blip r:embed="rId23">
+                            <a:extLst>
+                              <a:ext uri="{28A0092B-C50C-407E-A947-70E740481C1C}">
+                                <a14:useLocalDpi xmlns:a14="http://schemas.microsoft.com/office/drawing/2010/main" val="0"/>
+                              </a:ext>
+                            </a:extLst>
+                          </a:blip>
+                          <a:srcRect l="13913" t="8850" r="16521" b="4867"/>
+                          <a:stretch/>
+                        </pic:blipFill>
+                        <pic:spPr bwMode="auto">
+                          <a:xfrm>
+                            <a:off x="0" y="0"/>
+                            <a:ext cx="762000" cy="742950"/>
+                          </a:xfrm>
+                          <a:prstGeom prst="rect">
+                            <a:avLst/>
+                          </a:prstGeom>
+                          <a:noFill/>
+                          <a:ln>
+                            <a:noFill/>
+                          </a:ln>
+                          <a:extLst>
+                            <a:ext uri="{53640926-AAD7-44D8-BBD7-CCE9431645EC}">
+                              <a14:shadowObscured xmlns:a14="http://schemas.microsoft.com/office/drawing/2010/main"/>
+                            </a:ext>
+                          </a:extLst>
+                        </pic:spPr>
+                      </pic:pic>
+                    </a:graphicData>
+                  </a:graphic>
+                </wp:inline>
+              </w:drawing>
+            </w:r>
+          </w:p>
+        </w:tc>
+        <w:tc>
+          <w:tcPr>
+            <w:tcW w:w="3543" w:type="dxa"/>
+          </w:tcPr>
+          <w:p>
+            <w:pPr>
+              <w:jc w:val="center"/>
+              <w:cnfStyle w:val="000000100000" w:firstRow="0" w:lastRow="0" w:firstColumn="0" w:lastColumn="0" w:oddVBand="0" w:evenVBand="0" w:oddHBand="1" w:evenHBand="0" w:firstRowFirstColumn="0" w:firstRowLastColumn="0" w:lastRowFirstColumn="0" w:lastRowLastColumn="0"/>
+              <w:rPr>
+                <w:sz w:val="96"/>
+                <w:lang w:val="ru-RU"/>
+              </w:rPr>
+            </w:pPr>
+            <w:r>
+              <w:rPr>
+                <w:sz w:val="96"/>
+                <w:lang w:val="ru-RU"/>
+              </w:rPr>
+              <w:t>х</w:t>
+            </w:r>
+          </w:p>
+        </w:tc>
+        <w:tc>
+          <w:tcPr>
+            <w:tcW w:w="3964" w:type="dxa"/>
+          </w:tcPr>
+          <w:p>
+            <w:pPr>
+              <w:jc w:val="center"/>
+              <w:cnfStyle w:val="000000100000" w:firstRow="0" w:lastRow="0" w:firstColumn="0" w:lastColumn="0" w:oddVBand="0" w:evenVBand="0" w:oddHBand="1" w:evenHBand="0" w:firstRowFirstColumn="0" w:firstRowLastColumn="0" w:lastRowFirstColumn="0" w:lastRowLastColumn="0"/>
+              <w:rPr>
+                <w:sz w:val="96"/>
+                <w:lang w:val="ru-RU"/>
+              </w:rPr>
+            </w:pPr>
+            <w:r>
+              <w:rPr>
+                <w:sz w:val="96"/>
+                <w:lang w:val="ru-RU"/>
+              </w:rPr>
+              <w:t>γ</w:t>
+            </w:r>
+          </w:p>
+        </w:tc>
+      </w:tr>
+      <w:tr>
+        <w:tc>
+          <w:tcPr>
+            <w:cnfStyle w:val="001000000000" w:firstRow="0" w:lastRow="0" w:firstColumn="1" w:lastColumn="0" w:oddVBand="0" w:evenVBand="0" w:oddHBand="0" w:evenHBand="0" w:firstRowFirstColumn="0" w:firstRowLastColumn="0" w:lastRowFirstColumn="0" w:lastRowLastColumn="0"/>
+            <w:tcW w:w="1555" w:type="dxa"/>
+          </w:tcPr>
+          <w:p>
+            <w:pPr>
+              <w:rPr>
+                <w:noProof/>
+                <w:lang w:eastAsia="sv-SE"/>
+              </w:rPr>
+            </w:pPr>
+          </w:p>
+        </w:tc>
+        <w:tc>
+          <w:tcPr>
+            <w:tcW w:w="3543" w:type="dxa"/>
+          </w:tcPr>
+          <w:p>
+            <w:pPr>
+              <w:jc w:val="center"/>
+              <w:cnfStyle w:val="000000000000" w:firstRow="0" w:lastRow="0" w:firstColumn="0" w:lastColumn="0" w:oddVBand="0" w:evenVBand="0" w:oddHBand="0" w:evenHBand="0" w:firstRowFirstColumn="0" w:firstRowLastColumn="0" w:lastRowFirstColumn="0" w:lastRowLastColumn="0"/>
+              <w:rPr>
+                <w:sz w:val="96"/>
+                <w:lang w:val="ru-RU"/>
+              </w:rPr>
+            </w:pPr>
+          </w:p>
+        </w:tc>
+        <w:tc>
+          <w:tcPr>
+            <w:tcW w:w="3964" w:type="dxa"/>
+          </w:tcPr>
+          <w:p>
+            <w:pPr>
+              <w:jc w:val="center"/>
+              <w:cnfStyle w:val="000000000000" w:firstRow="0" w:lastRow="0" w:firstColumn="0" w:lastColumn="0" w:oddVBand="0" w:evenVBand="0" w:oddHBand="0" w:evenHBand="0" w:firstRowFirstColumn="0" w:firstRowLastColumn="0" w:lastRowFirstColumn="0" w:lastRowLastColumn="0"/>
+              <w:rPr>
+                <w:sz w:val="96"/>
+                <w:lang w:val="ru-RU"/>
+              </w:rPr>
+            </w:pPr>
           </w:p>
         </w:tc>
       </w:tr>
@@ -2656,15 +4349,13 @@
   <w:docDefaults>
     <w:rPrDefault>
       <w:rPr>
-        <w:rFonts w:asciiTheme="minorHAnsi" w:eastAsiaTheme="minorHAnsi" w:hAnsiTheme="minorHAnsi" w:cstheme="minorBidi"/>
-        <w:sz w:val="22"/>
-        <w:szCs w:val="22"/>
+        <w:rFonts w:asciiTheme="minorHAnsi" w:eastAsiaTheme="minorEastAsia" w:hAnsiTheme="minorHAnsi" w:cstheme="minorBidi"/>
         <w:lang w:val="sv-SE" w:eastAsia="en-US" w:bidi="ar-SA"/>
       </w:rPr>
     </w:rPrDefault>
     <w:pPrDefault>
       <w:pPr>
-        <w:spacing w:after="160" w:line="259" w:lineRule="auto"/>
+        <w:spacing w:before="100" w:after="200" w:line="276" w:lineRule="auto"/>
       </w:pPr>
     </w:pPrDefault>
   </w:docDefaults>
@@ -3044,6 +4735,7 @@
   <w:style w:type="paragraph" w:default="1" w:styleId="Normal">
     <w:name w:val="Normal"/>
     <w:qFormat/>
+    <w:rsid w:val="005F354A"/>
   </w:style>
   <w:style w:type="paragraph" w:styleId="Heading1">
     <w:name w:val="heading 1"/>
@@ -3052,18 +4744,206 @@
     <w:link w:val="Heading1Char"/>
     <w:uiPriority w:val="9"/>
     <w:qFormat/>
-    <w:rsid w:val="00EA69C6"/>
+    <w:rsid w:val="005F354A"/>
     <w:pPr>
-      <w:keepNext/>
-      <w:keepLines/>
-      <w:spacing w:before="240" w:after="0"/>
+      <w:pBdr>
+        <w:top w:val="single" w:sz="24" w:space="0" w:color="5B9BD5" w:themeColor="accent1"/>
+        <w:left w:val="single" w:sz="24" w:space="0" w:color="5B9BD5" w:themeColor="accent1"/>
+        <w:bottom w:val="single" w:sz="24" w:space="0" w:color="5B9BD5" w:themeColor="accent1"/>
+        <w:right w:val="single" w:sz="24" w:space="0" w:color="5B9BD5" w:themeColor="accent1"/>
+      </w:pBdr>
+      <w:shd w:val="clear" w:color="auto" w:fill="5B9BD5" w:themeFill="accent1"/>
+      <w:spacing w:after="0"/>
       <w:outlineLvl w:val="0"/>
     </w:pPr>
     <w:rPr>
-      <w:rFonts w:asciiTheme="majorHAnsi" w:eastAsiaTheme="majorEastAsia" w:hAnsiTheme="majorHAnsi" w:cstheme="majorBidi"/>
+      <w:caps/>
+      <w:color w:val="FFFFFF" w:themeColor="background1"/>
+      <w:spacing w:val="15"/>
+      <w:sz w:val="22"/>
+      <w:szCs w:val="22"/>
+    </w:rPr>
+  </w:style>
+  <w:style w:type="paragraph" w:styleId="Heading2">
+    <w:name w:val="heading 2"/>
+    <w:basedOn w:val="Normal"/>
+    <w:next w:val="Normal"/>
+    <w:link w:val="Heading2Char"/>
+    <w:uiPriority w:val="9"/>
+    <w:semiHidden/>
+    <w:unhideWhenUsed/>
+    <w:qFormat/>
+    <w:rsid w:val="005F354A"/>
+    <w:pPr>
+      <w:pBdr>
+        <w:top w:val="single" w:sz="24" w:space="0" w:color="DEEAF6" w:themeColor="accent1" w:themeTint="33"/>
+        <w:left w:val="single" w:sz="24" w:space="0" w:color="DEEAF6" w:themeColor="accent1" w:themeTint="33"/>
+        <w:bottom w:val="single" w:sz="24" w:space="0" w:color="DEEAF6" w:themeColor="accent1" w:themeTint="33"/>
+        <w:right w:val="single" w:sz="24" w:space="0" w:color="DEEAF6" w:themeColor="accent1" w:themeTint="33"/>
+      </w:pBdr>
+      <w:shd w:val="clear" w:color="auto" w:fill="DEEAF6" w:themeFill="accent1" w:themeFillTint="33"/>
+      <w:spacing w:after="0"/>
+      <w:outlineLvl w:val="1"/>
+    </w:pPr>
+    <w:rPr>
+      <w:caps/>
+      <w:spacing w:val="15"/>
+    </w:rPr>
+  </w:style>
+  <w:style w:type="paragraph" w:styleId="Heading3">
+    <w:name w:val="heading 3"/>
+    <w:basedOn w:val="Normal"/>
+    <w:next w:val="Normal"/>
+    <w:link w:val="Heading3Char"/>
+    <w:uiPriority w:val="9"/>
+    <w:semiHidden/>
+    <w:unhideWhenUsed/>
+    <w:qFormat/>
+    <w:rsid w:val="005F354A"/>
+    <w:pPr>
+      <w:pBdr>
+        <w:top w:val="single" w:sz="6" w:space="2" w:color="5B9BD5" w:themeColor="accent1"/>
+      </w:pBdr>
+      <w:spacing w:before="300" w:after="0"/>
+      <w:outlineLvl w:val="2"/>
+    </w:pPr>
+    <w:rPr>
+      <w:caps/>
+      <w:color w:val="1F4D78" w:themeColor="accent1" w:themeShade="7F"/>
+      <w:spacing w:val="15"/>
+    </w:rPr>
+  </w:style>
+  <w:style w:type="paragraph" w:styleId="Heading4">
+    <w:name w:val="heading 4"/>
+    <w:basedOn w:val="Normal"/>
+    <w:next w:val="Normal"/>
+    <w:link w:val="Heading4Char"/>
+    <w:uiPriority w:val="9"/>
+    <w:semiHidden/>
+    <w:unhideWhenUsed/>
+    <w:qFormat/>
+    <w:rsid w:val="005F354A"/>
+    <w:pPr>
+      <w:pBdr>
+        <w:top w:val="dotted" w:sz="6" w:space="2" w:color="5B9BD5" w:themeColor="accent1"/>
+      </w:pBdr>
+      <w:spacing w:before="200" w:after="0"/>
+      <w:outlineLvl w:val="3"/>
+    </w:pPr>
+    <w:rPr>
+      <w:caps/>
       <w:color w:val="2E74B5" w:themeColor="accent1" w:themeShade="BF"/>
-      <w:sz w:val="32"/>
-      <w:szCs w:val="32"/>
+      <w:spacing w:val="10"/>
+    </w:rPr>
+  </w:style>
+  <w:style w:type="paragraph" w:styleId="Heading5">
+    <w:name w:val="heading 5"/>
+    <w:basedOn w:val="Normal"/>
+    <w:next w:val="Normal"/>
+    <w:link w:val="Heading5Char"/>
+    <w:uiPriority w:val="9"/>
+    <w:semiHidden/>
+    <w:unhideWhenUsed/>
+    <w:qFormat/>
+    <w:rsid w:val="005F354A"/>
+    <w:pPr>
+      <w:pBdr>
+        <w:bottom w:val="single" w:sz="6" w:space="1" w:color="5B9BD5" w:themeColor="accent1"/>
+      </w:pBdr>
+      <w:spacing w:before="200" w:after="0"/>
+      <w:outlineLvl w:val="4"/>
+    </w:pPr>
+    <w:rPr>
+      <w:caps/>
+      <w:color w:val="2E74B5" w:themeColor="accent1" w:themeShade="BF"/>
+      <w:spacing w:val="10"/>
+    </w:rPr>
+  </w:style>
+  <w:style w:type="paragraph" w:styleId="Heading6">
+    <w:name w:val="heading 6"/>
+    <w:basedOn w:val="Normal"/>
+    <w:next w:val="Normal"/>
+    <w:link w:val="Heading6Char"/>
+    <w:uiPriority w:val="9"/>
+    <w:semiHidden/>
+    <w:unhideWhenUsed/>
+    <w:qFormat/>
+    <w:rsid w:val="005F354A"/>
+    <w:pPr>
+      <w:pBdr>
+        <w:bottom w:val="dotted" w:sz="6" w:space="1" w:color="5B9BD5" w:themeColor="accent1"/>
+      </w:pBdr>
+      <w:spacing w:before="200" w:after="0"/>
+      <w:outlineLvl w:val="5"/>
+    </w:pPr>
+    <w:rPr>
+      <w:caps/>
+      <w:color w:val="2E74B5" w:themeColor="accent1" w:themeShade="BF"/>
+      <w:spacing w:val="10"/>
+    </w:rPr>
+  </w:style>
+  <w:style w:type="paragraph" w:styleId="Heading7">
+    <w:name w:val="heading 7"/>
+    <w:basedOn w:val="Normal"/>
+    <w:next w:val="Normal"/>
+    <w:link w:val="Heading7Char"/>
+    <w:uiPriority w:val="9"/>
+    <w:semiHidden/>
+    <w:unhideWhenUsed/>
+    <w:qFormat/>
+    <w:rsid w:val="005F354A"/>
+    <w:pPr>
+      <w:spacing w:before="200" w:after="0"/>
+      <w:outlineLvl w:val="6"/>
+    </w:pPr>
+    <w:rPr>
+      <w:caps/>
+      <w:color w:val="2E74B5" w:themeColor="accent1" w:themeShade="BF"/>
+      <w:spacing w:val="10"/>
+    </w:rPr>
+  </w:style>
+  <w:style w:type="paragraph" w:styleId="Heading8">
+    <w:name w:val="heading 8"/>
+    <w:basedOn w:val="Normal"/>
+    <w:next w:val="Normal"/>
+    <w:link w:val="Heading8Char"/>
+    <w:uiPriority w:val="9"/>
+    <w:semiHidden/>
+    <w:unhideWhenUsed/>
+    <w:qFormat/>
+    <w:rsid w:val="005F354A"/>
+    <w:pPr>
+      <w:spacing w:before="200" w:after="0"/>
+      <w:outlineLvl w:val="7"/>
+    </w:pPr>
+    <w:rPr>
+      <w:caps/>
+      <w:spacing w:val="10"/>
+      <w:sz w:val="18"/>
+      <w:szCs w:val="18"/>
+    </w:rPr>
+  </w:style>
+  <w:style w:type="paragraph" w:styleId="Heading9">
+    <w:name w:val="heading 9"/>
+    <w:basedOn w:val="Normal"/>
+    <w:next w:val="Normal"/>
+    <w:link w:val="Heading9Char"/>
+    <w:uiPriority w:val="9"/>
+    <w:semiHidden/>
+    <w:unhideWhenUsed/>
+    <w:qFormat/>
+    <w:rsid w:val="005F354A"/>
+    <w:pPr>
+      <w:spacing w:before="200" w:after="0"/>
+      <w:outlineLvl w:val="8"/>
+    </w:pPr>
+    <w:rPr>
+      <w:i/>
+      <w:iCs/>
+      <w:caps/>
+      <w:spacing w:val="10"/>
+      <w:sz w:val="18"/>
+      <w:szCs w:val="18"/>
     </w:rPr>
   </w:style>
   <w:style w:type="character" w:default="1" w:styleId="DefaultParagraphFont">
@@ -3123,10 +5003,6 @@
     <w:pPr>
       <w:spacing w:after="0" w:line="240" w:lineRule="auto"/>
     </w:pPr>
-    <w:rPr>
-      <w:sz w:val="20"/>
-      <w:szCs w:val="20"/>
-    </w:rPr>
   </w:style>
   <w:style w:type="character" w:customStyle="1" w:styleId="FootnoteTextChar">
     <w:name w:val="Footnote Text Char"/>
@@ -3374,10 +5250,6 @@
     <w:pPr>
       <w:spacing w:after="0" w:line="240" w:lineRule="auto"/>
     </w:pPr>
-    <w:rPr>
-      <w:sz w:val="20"/>
-      <w:szCs w:val="20"/>
-    </w:rPr>
   </w:style>
   <w:style w:type="character" w:customStyle="1" w:styleId="EndnoteTextChar">
     <w:name w:val="Endnote Text Char"/>
@@ -3407,12 +5279,469 @@
     <w:basedOn w:val="DefaultParagraphFont"/>
     <w:link w:val="Heading1"/>
     <w:uiPriority w:val="9"/>
-    <w:rsid w:val="00EA69C6"/>
+    <w:rsid w:val="005F354A"/>
+    <w:rPr>
+      <w:caps/>
+      <w:color w:val="FFFFFF" w:themeColor="background1"/>
+      <w:spacing w:val="15"/>
+      <w:sz w:val="22"/>
+      <w:szCs w:val="22"/>
+      <w:shd w:val="clear" w:color="auto" w:fill="5B9BD5" w:themeFill="accent1"/>
+    </w:rPr>
+  </w:style>
+  <w:style w:type="paragraph" w:styleId="Title">
+    <w:name w:val="Title"/>
+    <w:basedOn w:val="Normal"/>
+    <w:next w:val="Normal"/>
+    <w:link w:val="TitleChar"/>
+    <w:uiPriority w:val="10"/>
+    <w:qFormat/>
+    <w:rsid w:val="005F354A"/>
+    <w:pPr>
+      <w:spacing w:before="0" w:after="0"/>
+    </w:pPr>
     <w:rPr>
       <w:rFonts w:asciiTheme="majorHAnsi" w:eastAsiaTheme="majorEastAsia" w:hAnsiTheme="majorHAnsi" w:cstheme="majorBidi"/>
+      <w:caps/>
+      <w:color w:val="5B9BD5" w:themeColor="accent1"/>
+      <w:spacing w:val="10"/>
+      <w:sz w:val="52"/>
+      <w:szCs w:val="52"/>
+    </w:rPr>
+  </w:style>
+  <w:style w:type="character" w:customStyle="1" w:styleId="TitleChar">
+    <w:name w:val="Title Char"/>
+    <w:basedOn w:val="DefaultParagraphFont"/>
+    <w:link w:val="Title"/>
+    <w:uiPriority w:val="10"/>
+    <w:rsid w:val="005F354A"/>
+    <w:rPr>
+      <w:rFonts w:asciiTheme="majorHAnsi" w:eastAsiaTheme="majorEastAsia" w:hAnsiTheme="majorHAnsi" w:cstheme="majorBidi"/>
+      <w:caps/>
+      <w:color w:val="5B9BD5" w:themeColor="accent1"/>
+      <w:spacing w:val="10"/>
+      <w:sz w:val="52"/>
+      <w:szCs w:val="52"/>
+    </w:rPr>
+  </w:style>
+  <w:style w:type="character" w:customStyle="1" w:styleId="Heading2Char">
+    <w:name w:val="Heading 2 Char"/>
+    <w:basedOn w:val="DefaultParagraphFont"/>
+    <w:link w:val="Heading2"/>
+    <w:uiPriority w:val="9"/>
+    <w:semiHidden/>
+    <w:rsid w:val="005F354A"/>
+    <w:rPr>
+      <w:caps/>
+      <w:spacing w:val="15"/>
+      <w:shd w:val="clear" w:color="auto" w:fill="DEEAF6" w:themeFill="accent1" w:themeFillTint="33"/>
+    </w:rPr>
+  </w:style>
+  <w:style w:type="character" w:customStyle="1" w:styleId="Heading3Char">
+    <w:name w:val="Heading 3 Char"/>
+    <w:basedOn w:val="DefaultParagraphFont"/>
+    <w:link w:val="Heading3"/>
+    <w:uiPriority w:val="9"/>
+    <w:semiHidden/>
+    <w:rsid w:val="005F354A"/>
+    <w:rPr>
+      <w:caps/>
+      <w:color w:val="1F4D78" w:themeColor="accent1" w:themeShade="7F"/>
+      <w:spacing w:val="15"/>
+    </w:rPr>
+  </w:style>
+  <w:style w:type="character" w:customStyle="1" w:styleId="Heading4Char">
+    <w:name w:val="Heading 4 Char"/>
+    <w:basedOn w:val="DefaultParagraphFont"/>
+    <w:link w:val="Heading4"/>
+    <w:uiPriority w:val="9"/>
+    <w:semiHidden/>
+    <w:rsid w:val="005F354A"/>
+    <w:rPr>
+      <w:caps/>
       <w:color w:val="2E74B5" w:themeColor="accent1" w:themeShade="BF"/>
-      <w:sz w:val="32"/>
-      <w:szCs w:val="32"/>
+      <w:spacing w:val="10"/>
+    </w:rPr>
+  </w:style>
+  <w:style w:type="character" w:customStyle="1" w:styleId="Heading5Char">
+    <w:name w:val="Heading 5 Char"/>
+    <w:basedOn w:val="DefaultParagraphFont"/>
+    <w:link w:val="Heading5"/>
+    <w:uiPriority w:val="9"/>
+    <w:semiHidden/>
+    <w:rsid w:val="005F354A"/>
+    <w:rPr>
+      <w:caps/>
+      <w:color w:val="2E74B5" w:themeColor="accent1" w:themeShade="BF"/>
+      <w:spacing w:val="10"/>
+    </w:rPr>
+  </w:style>
+  <w:style w:type="character" w:customStyle="1" w:styleId="Heading6Char">
+    <w:name w:val="Heading 6 Char"/>
+    <w:basedOn w:val="DefaultParagraphFont"/>
+    <w:link w:val="Heading6"/>
+    <w:uiPriority w:val="9"/>
+    <w:semiHidden/>
+    <w:rsid w:val="005F354A"/>
+    <w:rPr>
+      <w:caps/>
+      <w:color w:val="2E74B5" w:themeColor="accent1" w:themeShade="BF"/>
+      <w:spacing w:val="10"/>
+    </w:rPr>
+  </w:style>
+  <w:style w:type="character" w:customStyle="1" w:styleId="Heading7Char">
+    <w:name w:val="Heading 7 Char"/>
+    <w:basedOn w:val="DefaultParagraphFont"/>
+    <w:link w:val="Heading7"/>
+    <w:uiPriority w:val="9"/>
+    <w:semiHidden/>
+    <w:rsid w:val="005F354A"/>
+    <w:rPr>
+      <w:caps/>
+      <w:color w:val="2E74B5" w:themeColor="accent1" w:themeShade="BF"/>
+      <w:spacing w:val="10"/>
+    </w:rPr>
+  </w:style>
+  <w:style w:type="character" w:customStyle="1" w:styleId="Heading8Char">
+    <w:name w:val="Heading 8 Char"/>
+    <w:basedOn w:val="DefaultParagraphFont"/>
+    <w:link w:val="Heading8"/>
+    <w:uiPriority w:val="9"/>
+    <w:semiHidden/>
+    <w:rsid w:val="005F354A"/>
+    <w:rPr>
+      <w:caps/>
+      <w:spacing w:val="10"/>
+      <w:sz w:val="18"/>
+      <w:szCs w:val="18"/>
+    </w:rPr>
+  </w:style>
+  <w:style w:type="character" w:customStyle="1" w:styleId="Heading9Char">
+    <w:name w:val="Heading 9 Char"/>
+    <w:basedOn w:val="DefaultParagraphFont"/>
+    <w:link w:val="Heading9"/>
+    <w:uiPriority w:val="9"/>
+    <w:semiHidden/>
+    <w:rsid w:val="005F354A"/>
+    <w:rPr>
+      <w:i/>
+      <w:iCs/>
+      <w:caps/>
+      <w:spacing w:val="10"/>
+      <w:sz w:val="18"/>
+      <w:szCs w:val="18"/>
+    </w:rPr>
+  </w:style>
+  <w:style w:type="paragraph" w:styleId="Caption">
+    <w:name w:val="caption"/>
+    <w:basedOn w:val="Normal"/>
+    <w:next w:val="Normal"/>
+    <w:uiPriority w:val="35"/>
+    <w:unhideWhenUsed/>
+    <w:qFormat/>
+    <w:rsid w:val="005F354A"/>
+    <w:rPr>
+      <w:b/>
+      <w:bCs/>
+      <w:color w:val="2E74B5" w:themeColor="accent1" w:themeShade="BF"/>
+      <w:sz w:val="16"/>
+      <w:szCs w:val="16"/>
+    </w:rPr>
+  </w:style>
+  <w:style w:type="paragraph" w:styleId="Subtitle">
+    <w:name w:val="Subtitle"/>
+    <w:basedOn w:val="Normal"/>
+    <w:next w:val="Normal"/>
+    <w:link w:val="SubtitleChar"/>
+    <w:uiPriority w:val="11"/>
+    <w:qFormat/>
+    <w:rsid w:val="005F354A"/>
+    <w:pPr>
+      <w:spacing w:before="0" w:after="500" w:line="240" w:lineRule="auto"/>
+    </w:pPr>
+    <w:rPr>
+      <w:caps/>
+      <w:color w:val="595959" w:themeColor="text1" w:themeTint="A6"/>
+      <w:spacing w:val="10"/>
+      <w:sz w:val="21"/>
+      <w:szCs w:val="21"/>
+    </w:rPr>
+  </w:style>
+  <w:style w:type="character" w:customStyle="1" w:styleId="SubtitleChar">
+    <w:name w:val="Subtitle Char"/>
+    <w:basedOn w:val="DefaultParagraphFont"/>
+    <w:link w:val="Subtitle"/>
+    <w:uiPriority w:val="11"/>
+    <w:rsid w:val="005F354A"/>
+    <w:rPr>
+      <w:caps/>
+      <w:color w:val="595959" w:themeColor="text1" w:themeTint="A6"/>
+      <w:spacing w:val="10"/>
+      <w:sz w:val="21"/>
+      <w:szCs w:val="21"/>
+    </w:rPr>
+  </w:style>
+  <w:style w:type="character" w:styleId="Strong">
+    <w:name w:val="Strong"/>
+    <w:uiPriority w:val="22"/>
+    <w:qFormat/>
+    <w:rsid w:val="005F354A"/>
+    <w:rPr>
+      <w:b/>
+      <w:bCs/>
+    </w:rPr>
+  </w:style>
+  <w:style w:type="character" w:styleId="Emphasis">
+    <w:name w:val="Emphasis"/>
+    <w:uiPriority w:val="20"/>
+    <w:qFormat/>
+    <w:rsid w:val="005F354A"/>
+    <w:rPr>
+      <w:caps/>
+      <w:color w:val="1F4D78" w:themeColor="accent1" w:themeShade="7F"/>
+      <w:spacing w:val="5"/>
+    </w:rPr>
+  </w:style>
+  <w:style w:type="paragraph" w:styleId="NoSpacing">
+    <w:name w:val="No Spacing"/>
+    <w:uiPriority w:val="1"/>
+    <w:qFormat/>
+    <w:rsid w:val="005F354A"/>
+    <w:pPr>
+      <w:spacing w:after="0" w:line="240" w:lineRule="auto"/>
+    </w:pPr>
+  </w:style>
+  <w:style w:type="paragraph" w:styleId="Quote">
+    <w:name w:val="Quote"/>
+    <w:basedOn w:val="Normal"/>
+    <w:next w:val="Normal"/>
+    <w:link w:val="QuoteChar"/>
+    <w:uiPriority w:val="29"/>
+    <w:qFormat/>
+    <w:rsid w:val="005F354A"/>
+    <w:rPr>
+      <w:i/>
+      <w:iCs/>
+      <w:sz w:val="24"/>
+      <w:szCs w:val="24"/>
+    </w:rPr>
+  </w:style>
+  <w:style w:type="character" w:customStyle="1" w:styleId="QuoteChar">
+    <w:name w:val="Quote Char"/>
+    <w:basedOn w:val="DefaultParagraphFont"/>
+    <w:link w:val="Quote"/>
+    <w:uiPriority w:val="29"/>
+    <w:rsid w:val="005F354A"/>
+    <w:rPr>
+      <w:i/>
+      <w:iCs/>
+      <w:sz w:val="24"/>
+      <w:szCs w:val="24"/>
+    </w:rPr>
+  </w:style>
+  <w:style w:type="paragraph" w:styleId="IntenseQuote">
+    <w:name w:val="Intense Quote"/>
+    <w:basedOn w:val="Normal"/>
+    <w:next w:val="Normal"/>
+    <w:link w:val="IntenseQuoteChar"/>
+    <w:uiPriority w:val="30"/>
+    <w:qFormat/>
+    <w:rsid w:val="005F354A"/>
+    <w:pPr>
+      <w:spacing w:before="240" w:after="240" w:line="240" w:lineRule="auto"/>
+      <w:ind w:left="1080" w:right="1080"/>
+      <w:jc w:val="center"/>
+    </w:pPr>
+    <w:rPr>
+      <w:color w:val="5B9BD5" w:themeColor="accent1"/>
+      <w:sz w:val="24"/>
+      <w:szCs w:val="24"/>
+    </w:rPr>
+  </w:style>
+  <w:style w:type="character" w:customStyle="1" w:styleId="IntenseQuoteChar">
+    <w:name w:val="Intense Quote Char"/>
+    <w:basedOn w:val="DefaultParagraphFont"/>
+    <w:link w:val="IntenseQuote"/>
+    <w:uiPriority w:val="30"/>
+    <w:rsid w:val="005F354A"/>
+    <w:rPr>
+      <w:color w:val="5B9BD5" w:themeColor="accent1"/>
+      <w:sz w:val="24"/>
+      <w:szCs w:val="24"/>
+    </w:rPr>
+  </w:style>
+  <w:style w:type="character" w:styleId="SubtleEmphasis">
+    <w:name w:val="Subtle Emphasis"/>
+    <w:uiPriority w:val="19"/>
+    <w:qFormat/>
+    <w:rsid w:val="005F354A"/>
+    <w:rPr>
+      <w:i/>
+      <w:iCs/>
+      <w:color w:val="1F4D78" w:themeColor="accent1" w:themeShade="7F"/>
+    </w:rPr>
+  </w:style>
+  <w:style w:type="character" w:styleId="IntenseEmphasis">
+    <w:name w:val="Intense Emphasis"/>
+    <w:uiPriority w:val="21"/>
+    <w:qFormat/>
+    <w:rsid w:val="005F354A"/>
+    <w:rPr>
+      <w:b/>
+      <w:bCs/>
+      <w:caps/>
+      <w:color w:val="1F4D78" w:themeColor="accent1" w:themeShade="7F"/>
+      <w:spacing w:val="10"/>
+    </w:rPr>
+  </w:style>
+  <w:style w:type="character" w:styleId="SubtleReference">
+    <w:name w:val="Subtle Reference"/>
+    <w:uiPriority w:val="31"/>
+    <w:qFormat/>
+    <w:rsid w:val="005F354A"/>
+    <w:rPr>
+      <w:b/>
+      <w:bCs/>
+      <w:color w:val="5B9BD5" w:themeColor="accent1"/>
+    </w:rPr>
+  </w:style>
+  <w:style w:type="character" w:styleId="IntenseReference">
+    <w:name w:val="Intense Reference"/>
+    <w:uiPriority w:val="32"/>
+    <w:qFormat/>
+    <w:rsid w:val="005F354A"/>
+    <w:rPr>
+      <w:b/>
+      <w:bCs/>
+      <w:i/>
+      <w:iCs/>
+      <w:caps/>
+      <w:color w:val="5B9BD5" w:themeColor="accent1"/>
+    </w:rPr>
+  </w:style>
+  <w:style w:type="character" w:styleId="BookTitle">
+    <w:name w:val="Book Title"/>
+    <w:uiPriority w:val="33"/>
+    <w:qFormat/>
+    <w:rsid w:val="005F354A"/>
+    <w:rPr>
+      <w:b/>
+      <w:bCs/>
+      <w:i/>
+      <w:iCs/>
+      <w:spacing w:val="0"/>
+    </w:rPr>
+  </w:style>
+  <w:style w:type="paragraph" w:styleId="TOCHeading">
+    <w:name w:val="TOC Heading"/>
+    <w:basedOn w:val="Heading1"/>
+    <w:next w:val="Normal"/>
+    <w:uiPriority w:val="39"/>
+    <w:semiHidden/>
+    <w:unhideWhenUsed/>
+    <w:qFormat/>
+    <w:rsid w:val="005F354A"/>
+    <w:pPr>
+      <w:outlineLvl w:val="9"/>
+    </w:pPr>
+  </w:style>
+  <w:style w:type="character" w:styleId="Hyperlink">
+    <w:name w:val="Hyperlink"/>
+    <w:basedOn w:val="DefaultParagraphFont"/>
+    <w:uiPriority w:val="99"/>
+    <w:unhideWhenUsed/>
+    <w:rsid w:val="00DF5793"/>
+    <w:rPr>
+      <w:color w:val="0563C1" w:themeColor="hyperlink"/>
+      <w:u w:val="single"/>
+    </w:rPr>
+  </w:style>
+  <w:style w:type="character" w:styleId="CommentReference">
+    <w:name w:val="annotation reference"/>
+    <w:basedOn w:val="DefaultParagraphFont"/>
+    <w:uiPriority w:val="99"/>
+    <w:semiHidden/>
+    <w:unhideWhenUsed/>
+    <w:rsid w:val="00DB23AD"/>
+    <w:rPr>
+      <w:sz w:val="16"/>
+      <w:szCs w:val="16"/>
+    </w:rPr>
+  </w:style>
+  <w:style w:type="paragraph" w:styleId="CommentText">
+    <w:name w:val="annotation text"/>
+    <w:basedOn w:val="Normal"/>
+    <w:link w:val="CommentTextChar"/>
+    <w:uiPriority w:val="99"/>
+    <w:semiHidden/>
+    <w:unhideWhenUsed/>
+    <w:rsid w:val="00DB23AD"/>
+    <w:pPr>
+      <w:spacing w:line="240" w:lineRule="auto"/>
+    </w:pPr>
+  </w:style>
+  <w:style w:type="character" w:customStyle="1" w:styleId="CommentTextChar">
+    <w:name w:val="Comment Text Char"/>
+    <w:basedOn w:val="DefaultParagraphFont"/>
+    <w:link w:val="CommentText"/>
+    <w:uiPriority w:val="99"/>
+    <w:semiHidden/>
+    <w:rsid w:val="00DB23AD"/>
+  </w:style>
+  <w:style w:type="paragraph" w:styleId="CommentSubject">
+    <w:name w:val="annotation subject"/>
+    <w:basedOn w:val="CommentText"/>
+    <w:next w:val="CommentText"/>
+    <w:link w:val="CommentSubjectChar"/>
+    <w:uiPriority w:val="99"/>
+    <w:semiHidden/>
+    <w:unhideWhenUsed/>
+    <w:rsid w:val="00DB23AD"/>
+    <w:rPr>
+      <w:b/>
+      <w:bCs/>
+    </w:rPr>
+  </w:style>
+  <w:style w:type="character" w:customStyle="1" w:styleId="CommentSubjectChar">
+    <w:name w:val="Comment Subject Char"/>
+    <w:basedOn w:val="CommentTextChar"/>
+    <w:link w:val="CommentSubject"/>
+    <w:uiPriority w:val="99"/>
+    <w:semiHidden/>
+    <w:rsid w:val="00DB23AD"/>
+    <w:rPr>
+      <w:b/>
+      <w:bCs/>
+    </w:rPr>
+  </w:style>
+  <w:style w:type="paragraph" w:styleId="BalloonText">
+    <w:name w:val="Balloon Text"/>
+    <w:basedOn w:val="Normal"/>
+    <w:link w:val="BalloonTextChar"/>
+    <w:uiPriority w:val="99"/>
+    <w:semiHidden/>
+    <w:unhideWhenUsed/>
+    <w:rsid w:val="00DB23AD"/>
+    <w:pPr>
+      <w:spacing w:before="0" w:after="0" w:line="240" w:lineRule="auto"/>
+    </w:pPr>
+    <w:rPr>
+      <w:rFonts w:ascii="Segoe UI" w:hAnsi="Segoe UI" w:cs="Segoe UI"/>
+      <w:sz w:val="18"/>
+      <w:szCs w:val="18"/>
+    </w:rPr>
+  </w:style>
+  <w:style w:type="character" w:customStyle="1" w:styleId="BalloonTextChar">
+    <w:name w:val="Balloon Text Char"/>
+    <w:basedOn w:val="DefaultParagraphFont"/>
+    <w:link w:val="BalloonText"/>
+    <w:uiPriority w:val="99"/>
+    <w:semiHidden/>
+    <w:rsid w:val="00DB23AD"/>
+    <w:rPr>
+      <w:rFonts w:ascii="Segoe UI" w:hAnsi="Segoe UI" w:cs="Segoe UI"/>
+      <w:sz w:val="18"/>
+      <w:szCs w:val="18"/>
     </w:rPr>
   </w:style>
 </w:styles>

</xml_diff>